<commit_message>
carga ConceptMap BRCBO ISCO
</commit_message>
<xml_diff>
--- a/Entregaveis/Guia Implementacao IPS Brasil/StructureDefinitionRNDS-IPS/MapeamentoImunobiologicoAdministrado-IPSImmunization.docx
+++ b/Entregaveis/Guia Implementacao IPS Brasil/StructureDefinitionRNDS-IPS/MapeamentoImunobiologicoAdministrado-IPSImmunization.docx
@@ -20,12 +20,7 @@
         </w:pBdr>
         <w:spacing w:before="0" w:after="96" w:line="240" w:lineRule="atLeast"/>
         <w:rPr>
-          <w:rFonts w:ascii="Helvetica Neue" w:eastAsia="Times New Roman" w:hAnsi="Helvetica Neue" w:cs="Times New Roman"/>
-          <w:color w:val="000000"/>
-          <w:kern w:val="0"/>
-          <w:sz w:val="34"/>
-          <w:szCs w:val="34"/>
-          <w14:ligatures w14:val="none"/>
+          <w:lang w:val="pt-BR"/>
         </w:rPr>
       </w:pPr>
       <w:r>
@@ -67,8 +62,16 @@
         <w:rPr>
           <w:lang w:val="pt-BR"/>
         </w:rPr>
-        <w:t xml:space="preserve"> ADMINISTRADO</w:t>
+        <w:t xml:space="preserve"> </w:t>
       </w:r>
+      <w:proofErr w:type="spellStart"/>
+      <w:r>
+        <w:rPr>
+          <w:lang w:val="pt-BR"/>
+        </w:rPr>
+        <w:t>Adminsitrado</w:t>
+      </w:r>
+      <w:proofErr w:type="spellEnd"/>
       <w:r>
         <w:rPr>
           <w:lang w:val="pt-BR"/>
@@ -106,13 +109,37 @@
         </w:rPr>
         <w:t xml:space="preserve">&gt;  </w:t>
       </w:r>
+      <w:proofErr w:type="spellStart"/>
       <w:r>
         <w:rPr>
           <w:lang w:val="pt-BR"/>
         </w:rPr>
         <w:t>ImmunizationBRIPS</w:t>
       </w:r>
+      <w:proofErr w:type="spellEnd"/>
       <w:proofErr w:type="gramEnd"/>
+    </w:p>
+    <w:p>
+      <w:pPr>
+        <w:pStyle w:val="Heading2"/>
+        <w:numPr>
+          <w:ilvl w:val="0"/>
+          <w:numId w:val="0"/>
+        </w:numPr>
+        <w:pBdr>
+          <w:bottom w:val="single" w:sz="6" w:space="2" w:color="DCDCDC"/>
+        </w:pBdr>
+        <w:spacing w:before="0" w:after="96" w:line="240" w:lineRule="atLeast"/>
+      </w:pPr>
+      <w:r>
+        <w:rPr>
+          <w:lang w:val="pt-BR"/>
+        </w:rPr>
+        <w:t xml:space="preserve">Recurso: </w:t>
+      </w:r>
+      <w:r>
+        <w:t>ImmunizationBRIPS</w:t>
+      </w:r>
       <w:r>
         <w:rPr>
           <w:rFonts w:ascii="Helvetica Neue" w:eastAsia="Times New Roman" w:hAnsi="Helvetica Neue" w:cs="Times New Roman"/>
@@ -124,7 +151,46 @@
         </w:rPr>
         <w:t> </w:t>
       </w:r>
+      <w:r>
+        <w:rPr>
+          <w:rFonts w:eastAsia="Times New Roman"/>
+          <w:color w:val="000000"/>
+          <w:kern w:val="0"/>
+          <w:sz w:val="21"/>
+          <w:szCs w:val="21"/>
+          <w:lang w:val="pt-BR"/>
+          <w14:ligatures w14:val="none"/>
+        </w:rPr>
+        <w:t>(</w:t>
+      </w:r>
+      <w:hyperlink r:id="rId5" w:history="1">
+        <w:r>
+          <w:rPr>
+            <w:rStyle w:val="Hyperlink"/>
+            <w:rFonts w:eastAsia="Times New Roman" w:cstheme="minorHAnsi"/>
+            <w:kern w:val="0"/>
+            <w:sz w:val="21"/>
+            <w:szCs w:val="21"/>
+            <w:lang w:val="pt-BR"/>
+            <w14:ligatures w14:val="none"/>
+          </w:rPr>
+          <w:t>https://ips-brasil.web.app/StructureDefinition-ImmunizationBRIPS.html</w:t>
+        </w:r>
+      </w:hyperlink>
+      <w:r>
+        <w:rPr>
+          <w:rFonts w:eastAsia="Times New Roman"/>
+          <w:color w:val="000000"/>
+          <w:kern w:val="0"/>
+          <w:sz w:val="21"/>
+          <w:szCs w:val="21"/>
+          <w:lang w:val="pt-BR"/>
+          <w14:ligatures w14:val="none"/>
+        </w:rPr>
+        <w:t>)</w:t>
+      </w:r>
     </w:p>
+    <w:p/>
     <w:p>
       <w:pPr>
         <w:pStyle w:val="Caption"/>
@@ -133,6 +199,2213 @@
         </w:rPr>
       </w:pPr>
     </w:p>
+    <w:tbl>
+      <w:tblPr>
+        <w:tblW w:w="0" w:type="auto"/>
+        <w:tblBorders>
+          <w:top w:val="single" w:sz="4" w:space="0" w:color="auto"/>
+          <w:left w:val="single" w:sz="4" w:space="0" w:color="auto"/>
+          <w:bottom w:val="single" w:sz="4" w:space="0" w:color="auto"/>
+          <w:right w:val="single" w:sz="4" w:space="0" w:color="auto"/>
+          <w:insideH w:val="single" w:sz="4" w:space="0" w:color="auto"/>
+          <w:insideV w:val="single" w:sz="4" w:space="0" w:color="auto"/>
+        </w:tblBorders>
+        <w:tblLayout w:type="fixed"/>
+        <w:tblCellMar>
+          <w:top w:w="15" w:type="dxa"/>
+          <w:left w:w="15" w:type="dxa"/>
+          <w:bottom w:w="15" w:type="dxa"/>
+          <w:right w:w="15" w:type="dxa"/>
+        </w:tblCellMar>
+        <w:tblLook w:val="04A0" w:firstRow="1" w:lastRow="0" w:firstColumn="1" w:lastColumn="0" w:noHBand="0" w:noVBand="1"/>
+      </w:tblPr>
+      <w:tblGrid>
+        <w:gridCol w:w="2410"/>
+        <w:gridCol w:w="708"/>
+        <w:gridCol w:w="2410"/>
+        <w:gridCol w:w="2126"/>
+        <w:gridCol w:w="2547"/>
+        <w:gridCol w:w="2025"/>
+      </w:tblGrid>
+      <w:tr>
+        <w:trPr>
+          <w:trHeight w:val="330"/>
+        </w:trPr>
+        <w:tc>
+          <w:tcPr>
+            <w:tcW w:w="2410" w:type="dxa"/>
+            <w:shd w:val="clear" w:color="auto" w:fill="D9D9D9" w:themeFill="background1" w:themeFillShade="D9"/>
+            <w:noWrap/>
+            <w:tcMar>
+              <w:top w:w="0" w:type="dxa"/>
+              <w:left w:w="60" w:type="dxa"/>
+              <w:bottom w:w="0" w:type="dxa"/>
+              <w:right w:w="60" w:type="dxa"/>
+            </w:tcMar>
+            <w:vAlign w:val="center"/>
+          </w:tcPr>
+          <w:p>
+            <w:pPr>
+              <w:rPr>
+                <w:rStyle w:val="constraints"/>
+                <w:rFonts w:ascii="Verdana" w:hAnsi="Verdana"/>
+                <w:b/>
+                <w:bCs/>
+                <w:sz w:val="17"/>
+                <w:szCs w:val="17"/>
+                <w:lang w:val="pt-BR"/>
+              </w:rPr>
+            </w:pPr>
+            <w:r>
+              <w:rPr>
+                <w:rStyle w:val="constraints"/>
+                <w:rFonts w:ascii="Verdana" w:hAnsi="Verdana"/>
+                <w:b/>
+                <w:bCs/>
+                <w:sz w:val="17"/>
+                <w:szCs w:val="17"/>
+                <w:lang w:val="pt-BR"/>
+              </w:rPr>
+              <w:t>E</w:t>
+            </w:r>
+            <w:r>
+              <w:rPr>
+                <w:rStyle w:val="constraints"/>
+                <w:b/>
+                <w:bCs/>
+              </w:rPr>
+              <w:t>l</w:t>
+            </w:r>
+            <w:r>
+              <w:rPr>
+                <w:rStyle w:val="constraints"/>
+                <w:b/>
+                <w:bCs/>
+                <w:lang w:val="pt-BR"/>
+              </w:rPr>
+              <w:t>e</w:t>
+            </w:r>
+            <w:r>
+              <w:rPr>
+                <w:rStyle w:val="constraints"/>
+                <w:b/>
+                <w:bCs/>
+              </w:rPr>
+              <w:t>mento</w:t>
+            </w:r>
+          </w:p>
+        </w:tc>
+        <w:tc>
+          <w:tcPr>
+            <w:tcW w:w="708" w:type="dxa"/>
+            <w:shd w:val="clear" w:color="auto" w:fill="D9D9D9" w:themeFill="background1" w:themeFillShade="D9"/>
+            <w:noWrap/>
+            <w:tcMar>
+              <w:top w:w="0" w:type="dxa"/>
+              <w:left w:w="60" w:type="dxa"/>
+              <w:bottom w:w="0" w:type="dxa"/>
+              <w:right w:w="60" w:type="dxa"/>
+            </w:tcMar>
+            <w:vAlign w:val="center"/>
+          </w:tcPr>
+          <w:p>
+            <w:pPr>
+              <w:rPr>
+                <w:rFonts w:ascii="Verdana" w:hAnsi="Verdana"/>
+                <w:b/>
+                <w:bCs/>
+                <w:sz w:val="17"/>
+                <w:szCs w:val="17"/>
+                <w:lang w:val="pt-BR"/>
+              </w:rPr>
+            </w:pPr>
+            <w:r>
+              <w:rPr>
+                <w:rFonts w:ascii="Verdana" w:hAnsi="Verdana"/>
+                <w:b/>
+                <w:bCs/>
+                <w:sz w:val="17"/>
+                <w:szCs w:val="17"/>
+                <w:lang w:val="pt-BR"/>
+              </w:rPr>
+              <w:t>C</w:t>
+            </w:r>
+            <w:r>
+              <w:rPr>
+                <w:b/>
+                <w:bCs/>
+                <w:lang w:val="pt-BR"/>
+              </w:rPr>
+              <w:t>ard.</w:t>
+            </w:r>
+          </w:p>
+        </w:tc>
+        <w:tc>
+          <w:tcPr>
+            <w:tcW w:w="2410" w:type="dxa"/>
+            <w:shd w:val="clear" w:color="auto" w:fill="D9D9D9" w:themeFill="background1" w:themeFillShade="D9"/>
+          </w:tcPr>
+          <w:p>
+            <w:pPr>
+              <w:rPr>
+                <w:rFonts w:ascii="Verdana" w:hAnsi="Verdana"/>
+                <w:b/>
+                <w:bCs/>
+                <w:sz w:val="17"/>
+                <w:szCs w:val="17"/>
+                <w:lang w:val="pt-BR"/>
+              </w:rPr>
+            </w:pPr>
+            <w:r>
+              <w:rPr>
+                <w:rFonts w:ascii="Verdana" w:hAnsi="Verdana"/>
+                <w:b/>
+                <w:bCs/>
+                <w:sz w:val="17"/>
+                <w:szCs w:val="17"/>
+                <w:lang w:val="pt-BR"/>
+              </w:rPr>
+              <w:t>Descrição</w:t>
+            </w:r>
+          </w:p>
+        </w:tc>
+        <w:tc>
+          <w:tcPr>
+            <w:tcW w:w="2126" w:type="dxa"/>
+            <w:shd w:val="clear" w:color="auto" w:fill="D9D9D9" w:themeFill="background1" w:themeFillShade="D9"/>
+          </w:tcPr>
+          <w:p>
+            <w:pPr>
+              <w:rPr>
+                <w:rFonts w:ascii="Verdana" w:hAnsi="Verdana"/>
+                <w:b/>
+                <w:bCs/>
+                <w:sz w:val="17"/>
+                <w:szCs w:val="17"/>
+                <w:lang w:val="pt-BR"/>
+              </w:rPr>
+            </w:pPr>
+            <w:r>
+              <w:rPr>
+                <w:rFonts w:ascii="Verdana" w:hAnsi="Verdana"/>
+                <w:b/>
+                <w:bCs/>
+                <w:sz w:val="17"/>
+                <w:szCs w:val="17"/>
+                <w:lang w:val="pt-BR"/>
+              </w:rPr>
+              <w:t>Domínio</w:t>
+            </w:r>
+          </w:p>
+        </w:tc>
+        <w:tc>
+          <w:tcPr>
+            <w:tcW w:w="2547" w:type="dxa"/>
+            <w:shd w:val="clear" w:color="auto" w:fill="D9D9D9" w:themeFill="background1" w:themeFillShade="D9"/>
+          </w:tcPr>
+          <w:p>
+            <w:pPr>
+              <w:rPr>
+                <w:rFonts w:ascii="Verdana" w:hAnsi="Verdana"/>
+                <w:b/>
+                <w:bCs/>
+                <w:sz w:val="17"/>
+                <w:szCs w:val="17"/>
+                <w:lang w:val="pt-BR"/>
+              </w:rPr>
+            </w:pPr>
+            <w:r>
+              <w:rPr>
+                <w:rFonts w:ascii="Verdana" w:hAnsi="Verdana"/>
+                <w:b/>
+                <w:bCs/>
+                <w:sz w:val="17"/>
+                <w:szCs w:val="17"/>
+                <w:lang w:val="pt-BR"/>
+              </w:rPr>
+              <w:t>M</w:t>
+            </w:r>
+            <w:r>
+              <w:rPr>
+                <w:b/>
+                <w:bCs/>
+                <w:lang w:val="pt-BR"/>
+              </w:rPr>
+              <w:t>apeamento (</w:t>
+            </w:r>
+            <w:proofErr w:type="spellStart"/>
+            <w:r>
+              <w:rPr>
+                <w:b/>
+                <w:bCs/>
+                <w:lang w:val="pt-BR"/>
+              </w:rPr>
+              <w:t>FHIRPath</w:t>
+            </w:r>
+            <w:proofErr w:type="spellEnd"/>
+            <w:r>
+              <w:rPr>
+                <w:b/>
+                <w:bCs/>
+                <w:lang w:val="pt-BR"/>
+              </w:rPr>
+              <w:t>)</w:t>
+            </w:r>
+          </w:p>
+        </w:tc>
+        <w:tc>
+          <w:tcPr>
+            <w:tcW w:w="2025" w:type="dxa"/>
+            <w:shd w:val="clear" w:color="auto" w:fill="D9D9D9" w:themeFill="background1" w:themeFillShade="D9"/>
+          </w:tcPr>
+          <w:p>
+            <w:pPr>
+              <w:rPr>
+                <w:rFonts w:ascii="Verdana" w:hAnsi="Verdana"/>
+                <w:b/>
+                <w:bCs/>
+                <w:sz w:val="17"/>
+                <w:szCs w:val="17"/>
+                <w:lang w:val="pt-BR"/>
+              </w:rPr>
+            </w:pPr>
+            <w:r>
+              <w:rPr>
+                <w:rFonts w:ascii="Verdana" w:hAnsi="Verdana"/>
+                <w:b/>
+                <w:bCs/>
+                <w:sz w:val="17"/>
+                <w:szCs w:val="17"/>
+                <w:lang w:val="pt-BR"/>
+              </w:rPr>
+              <w:t>Domínio</w:t>
+            </w:r>
+          </w:p>
+        </w:tc>
+      </w:tr>
+      <w:tr>
+        <w:trPr>
+          <w:trHeight w:val="330"/>
+        </w:trPr>
+        <w:tc>
+          <w:tcPr>
+            <w:tcW w:w="2410" w:type="dxa"/>
+            <w:shd w:val="clear" w:color="auto" w:fill="auto"/>
+            <w:noWrap/>
+            <w:tcMar>
+              <w:top w:w="0" w:type="dxa"/>
+              <w:left w:w="60" w:type="dxa"/>
+              <w:bottom w:w="0" w:type="dxa"/>
+              <w:right w:w="60" w:type="dxa"/>
+            </w:tcMar>
+            <w:vAlign w:val="center"/>
+            <w:hideMark/>
+          </w:tcPr>
+          <w:p>
+            <w:pPr>
+              <w:rPr>
+                <w:rFonts w:ascii="Verdana" w:hAnsi="Verdana"/>
+                <w:sz w:val="17"/>
+                <w:szCs w:val="17"/>
+                <w:lang w:val="en-US"/>
+              </w:rPr>
+            </w:pPr>
+            <w:r>
+              <w:rPr>
+                <w:rStyle w:val="constraints"/>
+                <w:rFonts w:ascii="Verdana" w:hAnsi="Verdana"/>
+                <w:i/>
+                <w:iCs/>
+                <w:sz w:val="17"/>
+                <w:szCs w:val="17"/>
+                <w:lang w:val="en-US"/>
+              </w:rPr>
+              <w:t xml:space="preserve"> </w:t>
+            </w:r>
+            <w:proofErr w:type="spellStart"/>
+            <w:r>
+              <w:rPr>
+                <w:rFonts w:cstheme="minorHAnsi"/>
+                <w:color w:val="000000" w:themeColor="text1"/>
+                <w:kern w:val="0"/>
+                <w:sz w:val="20"/>
+                <w:szCs w:val="20"/>
+                <w:lang w:val="pt-BR"/>
+              </w:rPr>
+              <w:t>language</w:t>
+            </w:r>
+            <w:proofErr w:type="spellEnd"/>
+          </w:p>
+        </w:tc>
+        <w:tc>
+          <w:tcPr>
+            <w:tcW w:w="708" w:type="dxa"/>
+            <w:shd w:val="clear" w:color="auto" w:fill="auto"/>
+            <w:noWrap/>
+            <w:tcMar>
+              <w:top w:w="0" w:type="dxa"/>
+              <w:left w:w="60" w:type="dxa"/>
+              <w:bottom w:w="0" w:type="dxa"/>
+              <w:right w:w="60" w:type="dxa"/>
+            </w:tcMar>
+            <w:vAlign w:val="center"/>
+            <w:hideMark/>
+          </w:tcPr>
+          <w:p>
+            <w:pPr>
+              <w:rPr>
+                <w:rFonts w:ascii="Verdana" w:hAnsi="Verdana"/>
+                <w:sz w:val="17"/>
+                <w:szCs w:val="17"/>
+              </w:rPr>
+            </w:pPr>
+            <w:r>
+              <w:rPr>
+                <w:rFonts w:ascii="Verdana" w:hAnsi="Verdana"/>
+                <w:sz w:val="17"/>
+                <w:szCs w:val="17"/>
+              </w:rPr>
+              <w:t>0</w:t>
+            </w:r>
+            <w:r>
+              <w:rPr>
+                <w:rStyle w:val="constraints"/>
+                <w:rFonts w:ascii="Verdana" w:hAnsi="Verdana"/>
+                <w:sz w:val="17"/>
+                <w:szCs w:val="17"/>
+              </w:rPr>
+              <w:t>..1</w:t>
+            </w:r>
+          </w:p>
+        </w:tc>
+        <w:tc>
+          <w:tcPr>
+            <w:tcW w:w="2410" w:type="dxa"/>
+          </w:tcPr>
+          <w:p>
+            <w:pPr>
+              <w:rPr>
+                <w:rFonts w:ascii="Verdana" w:hAnsi="Verdana"/>
+                <w:sz w:val="17"/>
+                <w:szCs w:val="17"/>
+                <w:lang w:val="pt-BR"/>
+              </w:rPr>
+            </w:pPr>
+            <w:r>
+              <w:rPr>
+                <w:rFonts w:ascii="Verdana" w:hAnsi="Verdana"/>
+                <w:sz w:val="17"/>
+                <w:szCs w:val="17"/>
+                <w:lang w:val="pt-BR"/>
+              </w:rPr>
+              <w:t xml:space="preserve"> Idioma do Recurso.</w:t>
+            </w:r>
+            <w:r>
+              <w:rPr>
+                <w:rFonts w:cstheme="minorHAnsi"/>
+                <w:color w:val="000000" w:themeColor="text1"/>
+                <w:kern w:val="0"/>
+                <w:sz w:val="20"/>
+                <w:szCs w:val="20"/>
+                <w:lang w:val="pt-BR"/>
+              </w:rPr>
+              <w:t xml:space="preserve"> Não existe na </w:t>
+            </w:r>
+            <w:proofErr w:type="gramStart"/>
+            <w:r>
+              <w:rPr>
+                <w:rFonts w:cstheme="minorHAnsi"/>
+                <w:color w:val="000000" w:themeColor="text1"/>
+                <w:kern w:val="0"/>
+                <w:sz w:val="20"/>
+                <w:szCs w:val="20"/>
+                <w:lang w:val="pt-BR"/>
+              </w:rPr>
+              <w:t>RDNS</w:t>
+            </w:r>
+            <w:proofErr w:type="gramEnd"/>
+            <w:r>
+              <w:rPr>
+                <w:rFonts w:cstheme="minorHAnsi"/>
+                <w:color w:val="000000" w:themeColor="text1"/>
+                <w:kern w:val="0"/>
+                <w:sz w:val="20"/>
+                <w:szCs w:val="20"/>
+                <w:lang w:val="pt-BR"/>
+              </w:rPr>
+              <w:t xml:space="preserve"> mas será preenchido no IPS</w:t>
+            </w:r>
+          </w:p>
+        </w:tc>
+        <w:tc>
+          <w:tcPr>
+            <w:tcW w:w="2126" w:type="dxa"/>
+          </w:tcPr>
+          <w:p>
+            <w:pPr>
+              <w:rPr>
+                <w:rFonts w:ascii="Verdana" w:hAnsi="Verdana"/>
+                <w:sz w:val="17"/>
+                <w:szCs w:val="17"/>
+                <w:lang w:val="pt-BR"/>
+              </w:rPr>
+            </w:pPr>
+            <w:r>
+              <w:rPr>
+                <w:rFonts w:ascii="Verdana" w:hAnsi="Verdana"/>
+                <w:sz w:val="17"/>
+                <w:szCs w:val="17"/>
+                <w:lang w:val="pt-BR"/>
+              </w:rPr>
+              <w:t>-</w:t>
+            </w:r>
+          </w:p>
+        </w:tc>
+        <w:tc>
+          <w:tcPr>
+            <w:tcW w:w="2547" w:type="dxa"/>
+          </w:tcPr>
+          <w:p>
+            <w:pPr>
+              <w:rPr>
+                <w:rFonts w:ascii="Verdana" w:hAnsi="Verdana"/>
+                <w:sz w:val="17"/>
+                <w:szCs w:val="17"/>
+                <w:lang w:val="pt-BR"/>
+              </w:rPr>
+            </w:pPr>
+            <w:hyperlink r:id="rId6" w:history="1">
+              <w:proofErr w:type="spellStart"/>
+              <w:r>
+                <w:rPr>
+                  <w:rStyle w:val="Hyperlink"/>
+                  <w:rFonts w:ascii="Verdana" w:hAnsi="Verdana"/>
+                  <w:sz w:val="17"/>
+                  <w:szCs w:val="17"/>
+                  <w:lang w:val="pt-BR"/>
+                </w:rPr>
+                <w:t>languages</w:t>
+              </w:r>
+              <w:proofErr w:type="spellEnd"/>
+            </w:hyperlink>
+          </w:p>
+        </w:tc>
+        <w:tc>
+          <w:tcPr>
+            <w:tcW w:w="2025" w:type="dxa"/>
+          </w:tcPr>
+          <w:p>
+            <w:pPr>
+              <w:rPr>
+                <w:rFonts w:ascii="Verdana" w:hAnsi="Verdana"/>
+                <w:sz w:val="17"/>
+                <w:szCs w:val="17"/>
+                <w:lang w:val="en-US"/>
+              </w:rPr>
+            </w:pPr>
+            <w:proofErr w:type="spellStart"/>
+            <w:proofErr w:type="gramStart"/>
+            <w:r>
+              <w:rPr>
+                <w:rFonts w:cstheme="minorHAnsi"/>
+                <w:color w:val="000000" w:themeColor="text1"/>
+                <w:kern w:val="0"/>
+                <w:sz w:val="20"/>
+                <w:szCs w:val="20"/>
+                <w:lang w:val="en-US"/>
+              </w:rPr>
+              <w:t>Patient.language</w:t>
+            </w:r>
+            <w:r>
+              <w:rPr>
+                <w:rFonts w:cstheme="minorHAnsi"/>
+                <w:color w:val="000000" w:themeColor="text1"/>
+                <w:kern w:val="0"/>
+                <w:sz w:val="20"/>
+                <w:szCs w:val="20"/>
+                <w:lang w:val="en-US"/>
+              </w:rPr>
+              <w:t>.code</w:t>
+            </w:r>
+            <w:proofErr w:type="spellEnd"/>
+            <w:proofErr w:type="gramEnd"/>
+            <w:r>
+              <w:rPr>
+                <w:rFonts w:cstheme="minorHAnsi"/>
+                <w:color w:val="000000" w:themeColor="text1"/>
+                <w:kern w:val="0"/>
+                <w:sz w:val="20"/>
+                <w:szCs w:val="20"/>
+                <w:lang w:val="en-US"/>
+              </w:rPr>
+              <w:t>=</w:t>
+            </w:r>
+            <w:proofErr w:type="spellStart"/>
+            <w:r>
+              <w:rPr>
+                <w:rFonts w:ascii="Verdana" w:hAnsi="Verdana"/>
+                <w:color w:val="333333"/>
+                <w:sz w:val="18"/>
+                <w:szCs w:val="18"/>
+                <w:shd w:val="clear" w:color="auto" w:fill="FFFFFF"/>
+                <w:lang w:val="en-US"/>
+              </w:rPr>
+              <w:t>en</w:t>
+            </w:r>
+            <w:proofErr w:type="spellEnd"/>
+            <w:r>
+              <w:rPr>
+                <w:rFonts w:ascii="Verdana" w:hAnsi="Verdana"/>
+                <w:color w:val="333333"/>
+                <w:sz w:val="18"/>
+                <w:szCs w:val="18"/>
+                <w:shd w:val="clear" w:color="auto" w:fill="FFFFFF"/>
+                <w:lang w:val="en-US"/>
+              </w:rPr>
+              <w:t>-US</w:t>
+            </w:r>
+          </w:p>
+        </w:tc>
+      </w:tr>
+      <w:tr>
+        <w:trPr>
+          <w:trHeight w:val="330"/>
+        </w:trPr>
+        <w:tc>
+          <w:tcPr>
+            <w:tcW w:w="2410" w:type="dxa"/>
+            <w:shd w:val="clear" w:color="auto" w:fill="auto"/>
+            <w:noWrap/>
+            <w:tcMar>
+              <w:top w:w="0" w:type="dxa"/>
+              <w:left w:w="60" w:type="dxa"/>
+              <w:bottom w:w="0" w:type="dxa"/>
+              <w:right w:w="60" w:type="dxa"/>
+            </w:tcMar>
+          </w:tcPr>
+          <w:p>
+            <w:pPr>
+              <w:rPr>
+                <w:rStyle w:val="constraints"/>
+                <w:rFonts w:ascii="Verdana" w:hAnsi="Verdana"/>
+                <w:sz w:val="17"/>
+                <w:szCs w:val="17"/>
+                <w:lang w:val="en-US"/>
+              </w:rPr>
+            </w:pPr>
+            <w:r>
+              <w:rPr>
+                <w:rFonts w:cstheme="minorHAnsi"/>
+                <w:color w:val="000000" w:themeColor="text1"/>
+                <w:kern w:val="0"/>
+                <w:sz w:val="20"/>
+                <w:szCs w:val="20"/>
+                <w:lang w:val="pt-BR"/>
+              </w:rPr>
+              <w:t>status</w:t>
+            </w:r>
+          </w:p>
+        </w:tc>
+        <w:tc>
+          <w:tcPr>
+            <w:tcW w:w="708" w:type="dxa"/>
+            <w:shd w:val="clear" w:color="auto" w:fill="auto"/>
+            <w:noWrap/>
+            <w:tcMar>
+              <w:top w:w="0" w:type="dxa"/>
+              <w:left w:w="60" w:type="dxa"/>
+              <w:bottom w:w="0" w:type="dxa"/>
+              <w:right w:w="60" w:type="dxa"/>
+            </w:tcMar>
+          </w:tcPr>
+          <w:p>
+            <w:pPr>
+              <w:rPr>
+                <w:rFonts w:ascii="Verdana" w:hAnsi="Verdana"/>
+                <w:sz w:val="17"/>
+                <w:szCs w:val="17"/>
+              </w:rPr>
+            </w:pPr>
+            <w:r>
+              <w:rPr>
+                <w:rFonts w:ascii="Verdana" w:hAnsi="Verdana"/>
+                <w:color w:val="333333"/>
+                <w:sz w:val="17"/>
+                <w:szCs w:val="17"/>
+                <w:shd w:val="clear" w:color="auto" w:fill="FFFFFF"/>
+                <w:lang w:val="pt-BR"/>
+              </w:rPr>
+              <w:t>1..1</w:t>
+            </w:r>
+          </w:p>
+        </w:tc>
+        <w:tc>
+          <w:tcPr>
+            <w:tcW w:w="2410" w:type="dxa"/>
+          </w:tcPr>
+          <w:p>
+            <w:pPr>
+              <w:rPr>
+                <w:rFonts w:ascii="Verdana" w:hAnsi="Verdana"/>
+                <w:sz w:val="17"/>
+                <w:szCs w:val="17"/>
+                <w:lang w:val="pt-BR"/>
+              </w:rPr>
+            </w:pPr>
+            <w:r>
+              <w:rPr>
+                <w:rFonts w:ascii="Verdana" w:hAnsi="Verdana"/>
+                <w:color w:val="333333"/>
+                <w:sz w:val="17"/>
+                <w:szCs w:val="17"/>
+                <w:shd w:val="clear" w:color="auto" w:fill="FFFFFF"/>
+              </w:rPr>
+              <w:t>Estado da Administração do Imunobiológico</w:t>
+            </w:r>
+            <w:r>
+              <w:rPr>
+                <w:rFonts w:ascii="Verdana" w:hAnsi="Verdana"/>
+                <w:color w:val="333333"/>
+                <w:sz w:val="17"/>
+                <w:szCs w:val="17"/>
+                <w:shd w:val="clear" w:color="auto" w:fill="FFFFFF"/>
+                <w:lang w:val="pt-BR"/>
+              </w:rPr>
+              <w:t>.</w:t>
+            </w:r>
+          </w:p>
+        </w:tc>
+        <w:tc>
+          <w:tcPr>
+            <w:tcW w:w="2126" w:type="dxa"/>
+          </w:tcPr>
+          <w:p>
+            <w:pPr>
+              <w:rPr>
+                <w:rFonts w:ascii="Verdana" w:hAnsi="Verdana"/>
+                <w:sz w:val="17"/>
+                <w:szCs w:val="17"/>
+                <w:lang w:val="pt-BR"/>
+              </w:rPr>
+            </w:pPr>
+            <w:hyperlink r:id="rId7" w:history="1">
+              <w:r>
+                <w:rPr>
+                  <w:rStyle w:val="Hyperlink"/>
+                  <w:rFonts w:ascii="Verdana" w:hAnsi="Verdana"/>
+                  <w:sz w:val="17"/>
+                  <w:szCs w:val="17"/>
+                  <w:shd w:val="clear" w:color="auto" w:fill="FFFFFF"/>
+                </w:rPr>
+                <w:t>http://hl7.org/fhir/ValueSet/immunization-status</w:t>
+              </w:r>
+            </w:hyperlink>
+          </w:p>
+        </w:tc>
+        <w:tc>
+          <w:tcPr>
+            <w:tcW w:w="2547" w:type="dxa"/>
+          </w:tcPr>
+          <w:p>
+            <w:pPr>
+              <w:autoSpaceDE w:val="0"/>
+              <w:autoSpaceDN w:val="0"/>
+              <w:adjustRightInd w:val="0"/>
+              <w:spacing w:after="0"/>
+              <w:rPr>
+                <w:rFonts w:ascii="Verdana" w:hAnsi="Verdana"/>
+                <w:color w:val="333333"/>
+                <w:sz w:val="17"/>
+                <w:szCs w:val="17"/>
+                <w:shd w:val="clear" w:color="auto" w:fill="FFFFFF"/>
+                <w:lang w:val="pt-BR"/>
+              </w:rPr>
+            </w:pPr>
+            <w:r>
+              <w:rPr>
+                <w:rFonts w:ascii="Verdana" w:hAnsi="Verdana"/>
+                <w:color w:val="333333"/>
+                <w:sz w:val="17"/>
+                <w:szCs w:val="17"/>
+                <w:shd w:val="clear" w:color="auto" w:fill="FFFFFF"/>
+                <w:lang w:val="pt-BR"/>
+              </w:rPr>
+              <w:t xml:space="preserve">O </w:t>
+            </w:r>
+            <w:proofErr w:type="spellStart"/>
+            <w:r>
+              <w:rPr>
+                <w:rFonts w:ascii="Verdana" w:hAnsi="Verdana"/>
+                <w:color w:val="333333"/>
+                <w:sz w:val="17"/>
+                <w:szCs w:val="17"/>
+                <w:shd w:val="clear" w:color="auto" w:fill="FFFFFF"/>
+                <w:lang w:val="pt-BR"/>
+              </w:rPr>
+              <w:t>valueSet</w:t>
+            </w:r>
+            <w:proofErr w:type="spellEnd"/>
+            <w:r>
+              <w:rPr>
+                <w:rFonts w:ascii="Verdana" w:hAnsi="Verdana"/>
+                <w:color w:val="333333"/>
+                <w:sz w:val="17"/>
+                <w:szCs w:val="17"/>
+                <w:shd w:val="clear" w:color="auto" w:fill="FFFFFF"/>
+                <w:lang w:val="pt-BR"/>
+              </w:rPr>
+              <w:t xml:space="preserve"> da RNDS utiliza os mesmos códigos do </w:t>
+            </w:r>
+            <w:proofErr w:type="spellStart"/>
+            <w:r>
+              <w:rPr>
+                <w:rFonts w:ascii="Verdana" w:hAnsi="Verdana"/>
+                <w:color w:val="333333"/>
+                <w:sz w:val="17"/>
+                <w:szCs w:val="17"/>
+                <w:shd w:val="clear" w:color="auto" w:fill="FFFFFF"/>
+                <w:lang w:val="pt-BR"/>
+              </w:rPr>
+              <w:t>valueSet</w:t>
+            </w:r>
+            <w:proofErr w:type="spellEnd"/>
+            <w:r>
+              <w:rPr>
+                <w:rFonts w:ascii="Verdana" w:hAnsi="Verdana"/>
+                <w:color w:val="333333"/>
+                <w:sz w:val="17"/>
+                <w:szCs w:val="17"/>
+                <w:shd w:val="clear" w:color="auto" w:fill="FFFFFF"/>
+                <w:lang w:val="pt-BR"/>
+              </w:rPr>
+              <w:t xml:space="preserve"> IPS, ou seja,</w:t>
+            </w:r>
+            <w:r>
+              <w:rPr>
+                <w:rFonts w:ascii="Helvetica Neue" w:hAnsi="Helvetica Neue"/>
+                <w:b/>
+                <w:color w:val="000000"/>
+                <w:kern w:val="36"/>
+                <w:sz w:val="38"/>
+                <w:szCs w:val="38"/>
+                <w14:ligatures w14:val="none"/>
+              </w:rPr>
+              <w:t xml:space="preserve"> </w:t>
+            </w:r>
+            <w:hyperlink r:id="rId8" w:history="1">
+              <w:r>
+                <w:rPr>
+                  <w:rStyle w:val="Hyperlink"/>
+                  <w:rFonts w:ascii="Verdana" w:hAnsi="Verdana"/>
+                  <w:sz w:val="17"/>
+                  <w:szCs w:val="17"/>
+                  <w:shd w:val="clear" w:color="auto" w:fill="FFFFFF"/>
+                </w:rPr>
+                <w:t>http://hl7.org/fhir/ValueSet/immunization-status</w:t>
+              </w:r>
+            </w:hyperlink>
+            <w:r>
+              <w:rPr>
+                <w:rFonts w:ascii="Verdana" w:hAnsi="Verdana"/>
+                <w:color w:val="333333"/>
+                <w:sz w:val="17"/>
+                <w:szCs w:val="17"/>
+                <w:shd w:val="clear" w:color="auto" w:fill="FFFFFF"/>
+                <w:lang w:val="pt-BR"/>
+              </w:rPr>
+              <w:t xml:space="preserve">, </w:t>
+            </w:r>
+            <w:r>
+              <w:rPr>
+                <w:rFonts w:ascii="Verdana" w:hAnsi="Verdana"/>
+                <w:color w:val="333333"/>
+                <w:sz w:val="17"/>
+                <w:szCs w:val="17"/>
+                <w:shd w:val="clear" w:color="auto" w:fill="FFFFFF"/>
+                <w:lang w:val="pt-BR"/>
+              </w:rPr>
+              <w:t xml:space="preserve">ou seja, não haverá a operação </w:t>
+            </w:r>
+            <w:proofErr w:type="spellStart"/>
+            <w:r>
+              <w:rPr>
+                <w:rFonts w:ascii="Verdana" w:hAnsi="Verdana"/>
+                <w:color w:val="333333"/>
+                <w:sz w:val="17"/>
+                <w:szCs w:val="17"/>
+                <w:shd w:val="clear" w:color="auto" w:fill="FFFFFF"/>
+                <w:lang w:val="pt-BR"/>
+              </w:rPr>
+              <w:t>translate</w:t>
+            </w:r>
+            <w:proofErr w:type="spellEnd"/>
+            <w:r>
+              <w:rPr>
+                <w:rFonts w:ascii="Verdana" w:hAnsi="Verdana"/>
+                <w:color w:val="333333"/>
+                <w:sz w:val="17"/>
+                <w:szCs w:val="17"/>
+                <w:shd w:val="clear" w:color="auto" w:fill="FFFFFF"/>
+                <w:lang w:val="pt-BR"/>
+              </w:rPr>
+              <w:t>.</w:t>
+            </w:r>
+          </w:p>
+          <w:p>
+            <w:pPr>
+              <w:autoSpaceDE w:val="0"/>
+              <w:autoSpaceDN w:val="0"/>
+              <w:adjustRightInd w:val="0"/>
+              <w:spacing w:after="0"/>
+              <w:rPr>
+                <w:lang w:val="pt-BR"/>
+              </w:rPr>
+            </w:pPr>
+          </w:p>
+        </w:tc>
+        <w:tc>
+          <w:tcPr>
+            <w:tcW w:w="2025" w:type="dxa"/>
+          </w:tcPr>
+          <w:p>
+            <w:pPr>
+              <w:autoSpaceDE w:val="0"/>
+              <w:autoSpaceDN w:val="0"/>
+              <w:adjustRightInd w:val="0"/>
+              <w:spacing w:after="0"/>
+              <w:rPr>
+                <w:rFonts w:ascii="Verdana" w:hAnsi="Verdana"/>
+                <w:color w:val="333333"/>
+                <w:sz w:val="17"/>
+                <w:szCs w:val="17"/>
+                <w:shd w:val="clear" w:color="auto" w:fill="FFFFFF"/>
+                <w:lang w:val="pt-BR"/>
+              </w:rPr>
+            </w:pPr>
+            <w:r>
+              <w:rPr>
+                <w:rFonts w:cstheme="minorHAnsi"/>
+                <w:color w:val="000000" w:themeColor="text1"/>
+                <w:kern w:val="0"/>
+                <w:sz w:val="20"/>
+                <w:szCs w:val="20"/>
+                <w:lang w:val="pt-BR"/>
+              </w:rPr>
+              <w:t>status=status</w:t>
+            </w:r>
+            <w:r>
+              <w:rPr>
+                <w:rFonts w:cstheme="minorHAnsi"/>
+                <w:color w:val="000000" w:themeColor="text1"/>
+                <w:kern w:val="0"/>
+                <w:sz w:val="20"/>
+                <w:szCs w:val="20"/>
+                <w:lang w:val="pt-BR"/>
+              </w:rPr>
+              <w:t xml:space="preserve">  </w:t>
+            </w:r>
+          </w:p>
+          <w:p>
+            <w:pPr>
+              <w:rPr>
+                <w:rFonts w:cstheme="minorHAnsi"/>
+                <w:color w:val="000000" w:themeColor="text1"/>
+                <w:kern w:val="0"/>
+                <w:sz w:val="20"/>
+                <w:szCs w:val="20"/>
+                <w:lang w:val="pt-BR"/>
+              </w:rPr>
+            </w:pPr>
+          </w:p>
+        </w:tc>
+      </w:tr>
+      <w:tr>
+        <w:trPr>
+          <w:trHeight w:val="330"/>
+        </w:trPr>
+        <w:tc>
+          <w:tcPr>
+            <w:tcW w:w="2410" w:type="dxa"/>
+            <w:shd w:val="clear" w:color="auto" w:fill="auto"/>
+            <w:noWrap/>
+            <w:tcMar>
+              <w:top w:w="0" w:type="dxa"/>
+              <w:left w:w="60" w:type="dxa"/>
+              <w:bottom w:w="0" w:type="dxa"/>
+              <w:right w:w="60" w:type="dxa"/>
+            </w:tcMar>
+          </w:tcPr>
+          <w:p>
+            <w:pPr>
+              <w:rPr>
+                <w:rFonts w:cstheme="minorHAnsi"/>
+                <w:color w:val="000000" w:themeColor="text1"/>
+                <w:kern w:val="0"/>
+                <w:sz w:val="20"/>
+                <w:szCs w:val="20"/>
+                <w:lang w:val="pt-BR"/>
+              </w:rPr>
+            </w:pPr>
+            <w:proofErr w:type="spellStart"/>
+            <w:r>
+              <w:rPr>
+                <w:rFonts w:cstheme="minorHAnsi"/>
+                <w:color w:val="000000" w:themeColor="text1"/>
+                <w:kern w:val="0"/>
+                <w:sz w:val="20"/>
+                <w:szCs w:val="20"/>
+                <w:lang w:val="pt-BR"/>
+              </w:rPr>
+              <w:t>vaccineCode.system</w:t>
+            </w:r>
+            <w:proofErr w:type="spellEnd"/>
+          </w:p>
+        </w:tc>
+        <w:tc>
+          <w:tcPr>
+            <w:tcW w:w="708" w:type="dxa"/>
+            <w:shd w:val="clear" w:color="auto" w:fill="auto"/>
+            <w:noWrap/>
+            <w:tcMar>
+              <w:top w:w="0" w:type="dxa"/>
+              <w:left w:w="60" w:type="dxa"/>
+              <w:bottom w:w="0" w:type="dxa"/>
+              <w:right w:w="60" w:type="dxa"/>
+            </w:tcMar>
+          </w:tcPr>
+          <w:p>
+            <w:pPr>
+              <w:rPr>
+                <w:rFonts w:ascii="Verdana" w:hAnsi="Verdana"/>
+                <w:color w:val="333333"/>
+                <w:sz w:val="17"/>
+                <w:szCs w:val="17"/>
+                <w:shd w:val="clear" w:color="auto" w:fill="FFFFFF"/>
+                <w:lang w:val="pt-BR"/>
+              </w:rPr>
+            </w:pPr>
+            <w:r>
+              <w:rPr>
+                <w:rFonts w:ascii="Verdana" w:hAnsi="Verdana"/>
+                <w:color w:val="333333"/>
+                <w:sz w:val="17"/>
+                <w:szCs w:val="17"/>
+                <w:shd w:val="clear" w:color="auto" w:fill="FFFFFF"/>
+                <w:lang w:val="pt-BR"/>
+              </w:rPr>
+              <w:t>1..1</w:t>
+            </w:r>
+          </w:p>
+        </w:tc>
+        <w:tc>
+          <w:tcPr>
+            <w:tcW w:w="2410" w:type="dxa"/>
+          </w:tcPr>
+          <w:p>
+            <w:pPr>
+              <w:rPr>
+                <w:rFonts w:ascii="Verdana" w:hAnsi="Verdana"/>
+                <w:color w:val="333333"/>
+                <w:sz w:val="17"/>
+                <w:szCs w:val="17"/>
+                <w:shd w:val="clear" w:color="auto" w:fill="FFFFFF"/>
+              </w:rPr>
+            </w:pPr>
+            <w:r>
+              <w:rPr>
+                <w:rFonts w:ascii="Verdana" w:hAnsi="Verdana"/>
+                <w:color w:val="333333"/>
+                <w:sz w:val="17"/>
+                <w:szCs w:val="17"/>
+                <w:shd w:val="clear" w:color="auto" w:fill="FFFFFF"/>
+                <w:lang w:val="pt-BR"/>
+              </w:rPr>
+              <w:t>Identidade do sistema de terminologia do imunobiológico administrado</w:t>
+            </w:r>
+          </w:p>
+        </w:tc>
+        <w:tc>
+          <w:tcPr>
+            <w:tcW w:w="2126" w:type="dxa"/>
+          </w:tcPr>
+          <w:p>
+            <w:pPr>
+              <w:rPr>
+                <w:rFonts w:cstheme="minorHAnsi"/>
+                <w:sz w:val="20"/>
+                <w:szCs w:val="20"/>
+              </w:rPr>
+            </w:pPr>
+            <w:hyperlink r:id="rId9" w:anchor="/orgs/HL7/collections/vaccines-snomed-ct-ips-free-set/" w:history="1">
+              <w:r>
+                <w:rPr>
+                  <w:rStyle w:val="Hyperlink"/>
+                  <w:rFonts w:cstheme="minorHAnsi"/>
+                  <w:sz w:val="20"/>
+                  <w:szCs w:val="20"/>
+                </w:rPr>
+                <w:t>SNOMED CT IPS Free Set</w:t>
+              </w:r>
+            </w:hyperlink>
+          </w:p>
+          <w:p>
+            <w:pPr>
+              <w:rPr>
+                <w:rFonts w:cstheme="minorHAnsi"/>
+                <w:sz w:val="20"/>
+                <w:szCs w:val="20"/>
+              </w:rPr>
+            </w:pPr>
+          </w:p>
+          <w:p>
+            <w:pPr>
+              <w:rPr>
+                <w:rFonts w:cstheme="minorHAnsi"/>
+                <w:sz w:val="20"/>
+                <w:szCs w:val="20"/>
+                <w:lang w:val="en-US"/>
+              </w:rPr>
+            </w:pPr>
+            <w:proofErr w:type="spellStart"/>
+            <w:r>
+              <w:rPr>
+                <w:rFonts w:cstheme="minorHAnsi"/>
+                <w:sz w:val="20"/>
+                <w:szCs w:val="20"/>
+                <w:lang w:val="en-US"/>
+              </w:rPr>
+              <w:t>Ou</w:t>
+            </w:r>
+            <w:proofErr w:type="spellEnd"/>
+            <w:r>
+              <w:rPr>
+                <w:rFonts w:cstheme="minorHAnsi"/>
+                <w:sz w:val="20"/>
+                <w:szCs w:val="20"/>
+                <w:lang w:val="en-US"/>
+              </w:rPr>
+              <w:t xml:space="preserve"> </w:t>
+            </w:r>
+          </w:p>
+          <w:p>
+            <w:pPr>
+              <w:rPr>
+                <w:rFonts w:cstheme="minorHAnsi"/>
+                <w:sz w:val="20"/>
+                <w:szCs w:val="20"/>
+                <w:lang w:val="en-US"/>
+              </w:rPr>
+            </w:pPr>
+            <w:hyperlink r:id="rId10" w:anchor="/orgs/HL7/collections/absent-or-unknown-immunizations-uv-ips/" w:history="1">
+              <w:r>
+                <w:rPr>
+                  <w:rStyle w:val="Hyperlink"/>
+                  <w:rFonts w:cstheme="minorHAnsi"/>
+                  <w:sz w:val="20"/>
+                  <w:szCs w:val="20"/>
+                  <w:lang w:val="en-US"/>
+                </w:rPr>
+                <w:t>Absent or Unknown Immunization - IPS</w:t>
+              </w:r>
+            </w:hyperlink>
+          </w:p>
+        </w:tc>
+        <w:tc>
+          <w:tcPr>
+            <w:tcW w:w="2547" w:type="dxa"/>
+          </w:tcPr>
+          <w:p>
+            <w:pPr>
+              <w:autoSpaceDE w:val="0"/>
+              <w:autoSpaceDN w:val="0"/>
+              <w:adjustRightInd w:val="0"/>
+              <w:spacing w:after="0"/>
+              <w:rPr>
+                <w:rFonts w:ascii="Verdana" w:hAnsi="Verdana"/>
+                <w:color w:val="333333"/>
+                <w:sz w:val="17"/>
+                <w:szCs w:val="17"/>
+                <w:shd w:val="clear" w:color="auto" w:fill="FFFFFF"/>
+                <w:lang w:val="pt-BR"/>
+              </w:rPr>
+            </w:pPr>
+            <w:r>
+              <w:rPr>
+                <w:rFonts w:ascii="Verdana" w:hAnsi="Verdana"/>
+                <w:color w:val="333333"/>
+                <w:sz w:val="17"/>
+                <w:szCs w:val="17"/>
+                <w:shd w:val="clear" w:color="auto" w:fill="FFFFFF"/>
+                <w:lang w:val="pt-BR"/>
+              </w:rPr>
+              <w:t xml:space="preserve">Necessário fazer o </w:t>
+            </w:r>
+            <w:proofErr w:type="spellStart"/>
+            <w:r>
+              <w:rPr>
+                <w:rFonts w:ascii="Verdana" w:hAnsi="Verdana"/>
+                <w:color w:val="333333"/>
+                <w:sz w:val="17"/>
+                <w:szCs w:val="17"/>
+                <w:shd w:val="clear" w:color="auto" w:fill="FFFFFF"/>
+                <w:lang w:val="pt-BR"/>
+              </w:rPr>
+              <w:t>translate</w:t>
+            </w:r>
+            <w:proofErr w:type="spellEnd"/>
+            <w:r>
+              <w:rPr>
+                <w:rFonts w:ascii="Verdana" w:hAnsi="Verdana"/>
+                <w:color w:val="333333"/>
+                <w:sz w:val="17"/>
+                <w:szCs w:val="17"/>
+                <w:shd w:val="clear" w:color="auto" w:fill="FFFFFF"/>
+                <w:lang w:val="pt-BR"/>
+              </w:rPr>
+              <w:t xml:space="preserve"> entre</w:t>
+            </w:r>
+            <w:r>
+              <w:rPr>
+                <w:rFonts w:ascii="Verdana" w:hAnsi="Verdana"/>
+                <w:color w:val="333333"/>
+                <w:sz w:val="17"/>
+                <w:szCs w:val="17"/>
+                <w:shd w:val="clear" w:color="auto" w:fill="FFFFFF"/>
+                <w:lang w:val="pt-BR"/>
+              </w:rPr>
+              <w:t xml:space="preserve"> </w:t>
+            </w:r>
+            <w:hyperlink r:id="rId11" w:anchor="/orgs/MS/sources/BRImunobiologico/" w:history="1">
+              <w:proofErr w:type="spellStart"/>
+              <w:r>
+                <w:rPr>
+                  <w:rStyle w:val="Hyperlink"/>
+                  <w:rFonts w:ascii="Verdana" w:hAnsi="Verdana"/>
+                  <w:sz w:val="17"/>
+                  <w:szCs w:val="17"/>
+                  <w:shd w:val="clear" w:color="auto" w:fill="FFFFFF"/>
+                  <w:lang w:val="pt-BR"/>
+                </w:rPr>
+                <w:t>BRImunobiologico</w:t>
+              </w:r>
+              <w:proofErr w:type="spellEnd"/>
+            </w:hyperlink>
+            <w:r>
+              <w:rPr>
+                <w:rFonts w:ascii="Verdana" w:hAnsi="Verdana"/>
+                <w:color w:val="333333"/>
+                <w:sz w:val="17"/>
+                <w:szCs w:val="17"/>
+                <w:shd w:val="clear" w:color="auto" w:fill="FFFFFF"/>
+                <w:lang w:val="pt-BR"/>
+              </w:rPr>
+              <w:t xml:space="preserve"> com</w:t>
+            </w:r>
+          </w:p>
+          <w:p>
+            <w:pPr>
+              <w:rPr>
+                <w:rFonts w:cstheme="minorHAnsi"/>
+                <w:sz w:val="20"/>
+                <w:szCs w:val="20"/>
+              </w:rPr>
+            </w:pPr>
+            <w:hyperlink r:id="rId12" w:anchor="/orgs/HL7/collections/vaccines-snomed-ct-ips-free-set/" w:history="1">
+              <w:r>
+                <w:rPr>
+                  <w:rStyle w:val="Hyperlink"/>
+                  <w:rFonts w:cstheme="minorHAnsi"/>
+                  <w:sz w:val="20"/>
+                  <w:szCs w:val="20"/>
+                </w:rPr>
+                <w:t>SNOMED CT IPS Free Set</w:t>
+              </w:r>
+            </w:hyperlink>
+          </w:p>
+          <w:p>
+            <w:pPr>
+              <w:rPr>
+                <w:rFonts w:cstheme="minorHAnsi"/>
+                <w:sz w:val="20"/>
+                <w:szCs w:val="20"/>
+              </w:rPr>
+            </w:pPr>
+            <w:r>
+              <w:rPr>
+                <w:rFonts w:ascii="Verdana" w:hAnsi="Verdana"/>
+                <w:color w:val="333333"/>
+                <w:sz w:val="17"/>
+                <w:szCs w:val="17"/>
+                <w:shd w:val="clear" w:color="auto" w:fill="FFFFFF"/>
+                <w:lang w:val="pt-BR"/>
+              </w:rPr>
+              <w:t xml:space="preserve">Caso exista o mapeamento o </w:t>
+            </w:r>
+            <w:proofErr w:type="spellStart"/>
+            <w:r>
+              <w:rPr>
+                <w:rFonts w:ascii="Verdana" w:hAnsi="Verdana"/>
+                <w:color w:val="333333"/>
+                <w:sz w:val="17"/>
+                <w:szCs w:val="17"/>
+                <w:shd w:val="clear" w:color="auto" w:fill="FFFFFF"/>
+                <w:lang w:val="pt-BR"/>
+              </w:rPr>
+              <w:t>vaccineCode.system</w:t>
+            </w:r>
+            <w:proofErr w:type="spellEnd"/>
+            <w:r>
+              <w:rPr>
+                <w:rFonts w:ascii="Verdana" w:hAnsi="Verdana"/>
+                <w:color w:val="333333"/>
+                <w:sz w:val="17"/>
+                <w:szCs w:val="17"/>
+                <w:shd w:val="clear" w:color="auto" w:fill="FFFFFF"/>
+                <w:lang w:val="pt-BR"/>
+              </w:rPr>
+              <w:t xml:space="preserve"> =</w:t>
+            </w:r>
+            <w:hyperlink r:id="rId13" w:anchor="/orgs/HL7/collections/vaccines-snomed-ct-ips-free-set/" w:history="1">
+              <w:r>
+                <w:rPr>
+                  <w:rStyle w:val="Hyperlink"/>
+                  <w:rFonts w:cstheme="minorHAnsi"/>
+                  <w:sz w:val="20"/>
+                  <w:szCs w:val="20"/>
+                </w:rPr>
+                <w:t>SNOMED CT IPS Free Set</w:t>
+              </w:r>
+            </w:hyperlink>
+          </w:p>
+          <w:p>
+            <w:pPr>
+              <w:autoSpaceDE w:val="0"/>
+              <w:autoSpaceDN w:val="0"/>
+              <w:adjustRightInd w:val="0"/>
+              <w:spacing w:after="0"/>
+              <w:rPr>
+                <w:rFonts w:ascii="Verdana" w:hAnsi="Verdana"/>
+                <w:color w:val="333333"/>
+                <w:sz w:val="17"/>
+                <w:szCs w:val="17"/>
+                <w:shd w:val="clear" w:color="auto" w:fill="FFFFFF"/>
+                <w:lang w:val="en-US"/>
+              </w:rPr>
+            </w:pPr>
+            <w:r>
+              <w:rPr>
+                <w:rFonts w:ascii="Verdana" w:hAnsi="Verdana"/>
+                <w:color w:val="333333"/>
+                <w:sz w:val="17"/>
+                <w:szCs w:val="17"/>
+                <w:shd w:val="clear" w:color="auto" w:fill="FFFFFF"/>
+                <w:lang w:val="en-US"/>
+              </w:rPr>
+              <w:t xml:space="preserve">ELSE o </w:t>
+            </w:r>
+            <w:proofErr w:type="spellStart"/>
+            <w:r>
+              <w:rPr>
+                <w:rFonts w:ascii="Verdana" w:hAnsi="Verdana"/>
+                <w:color w:val="333333"/>
+                <w:sz w:val="17"/>
+                <w:szCs w:val="17"/>
+                <w:shd w:val="clear" w:color="auto" w:fill="FFFFFF"/>
+                <w:lang w:val="en-US"/>
+              </w:rPr>
+              <w:t>vaccine.Code.system</w:t>
+            </w:r>
+            <w:proofErr w:type="spellEnd"/>
+            <w:r>
+              <w:rPr>
+                <w:rFonts w:ascii="Verdana" w:hAnsi="Verdana"/>
+                <w:color w:val="333333"/>
+                <w:sz w:val="17"/>
+                <w:szCs w:val="17"/>
+                <w:shd w:val="clear" w:color="auto" w:fill="FFFFFF"/>
+                <w:lang w:val="en-US"/>
+              </w:rPr>
+              <w:t>=</w:t>
+            </w:r>
+            <w:hyperlink r:id="rId14" w:anchor="/orgs/HL7/collections/absent-or-unknown-immunizations-uv-ips/" w:history="1">
+              <w:r>
+                <w:rPr>
+                  <w:rStyle w:val="Hyperlink"/>
+                  <w:rFonts w:cstheme="minorHAnsi"/>
+                  <w:sz w:val="20"/>
+                  <w:szCs w:val="20"/>
+                  <w:lang w:val="en-US"/>
+                </w:rPr>
+                <w:t>Absent or Unknown Immunization - IPS</w:t>
+              </w:r>
+            </w:hyperlink>
+          </w:p>
+        </w:tc>
+        <w:tc>
+          <w:tcPr>
+            <w:tcW w:w="2025" w:type="dxa"/>
+          </w:tcPr>
+          <w:p>
+            <w:pPr>
+              <w:autoSpaceDE w:val="0"/>
+              <w:autoSpaceDN w:val="0"/>
+              <w:adjustRightInd w:val="0"/>
+              <w:spacing w:after="0"/>
+              <w:rPr>
+                <w:rFonts w:cstheme="minorHAnsi"/>
+                <w:color w:val="000000" w:themeColor="text1"/>
+                <w:kern w:val="0"/>
+                <w:sz w:val="20"/>
+                <w:szCs w:val="20"/>
+                <w:lang w:val="en-US"/>
+              </w:rPr>
+            </w:pPr>
+            <w:proofErr w:type="spellStart"/>
+            <w:r>
+              <w:rPr>
+                <w:rFonts w:cstheme="minorHAnsi"/>
+                <w:color w:val="000000" w:themeColor="text1"/>
+                <w:kern w:val="0"/>
+                <w:sz w:val="20"/>
+                <w:szCs w:val="20"/>
+                <w:lang w:val="en-US"/>
+              </w:rPr>
+              <w:t>vaccineCode.system</w:t>
+            </w:r>
+            <w:proofErr w:type="spellEnd"/>
+            <w:r>
+              <w:rPr>
+                <w:rFonts w:cstheme="minorHAnsi"/>
+                <w:color w:val="000000" w:themeColor="text1"/>
+                <w:kern w:val="0"/>
+                <w:sz w:val="20"/>
+                <w:szCs w:val="20"/>
+                <w:lang w:val="en-US"/>
+              </w:rPr>
+              <w:t>=</w:t>
+            </w:r>
+            <w:r>
+              <w:t xml:space="preserve"> </w:t>
+            </w:r>
+            <w:hyperlink r:id="rId15" w:history="1">
+              <w:r>
+                <w:rPr>
+                  <w:rStyle w:val="Hyperlink"/>
+                  <w:rFonts w:cstheme="minorHAnsi"/>
+                  <w:kern w:val="0"/>
+                  <w:sz w:val="20"/>
+                  <w:szCs w:val="20"/>
+                  <w:lang w:val="en-US"/>
+                </w:rPr>
+                <w:t>http://hl7.org/fhir/uv/ips/ValueSet/vaccines-snomed-ct-ips-free-set</w:t>
+              </w:r>
+            </w:hyperlink>
+            <w:r>
+              <w:rPr>
+                <w:rFonts w:cstheme="minorHAnsi"/>
+                <w:color w:val="000000" w:themeColor="text1"/>
+                <w:kern w:val="0"/>
+                <w:sz w:val="20"/>
+                <w:szCs w:val="20"/>
+                <w:lang w:val="en-US"/>
+              </w:rPr>
+              <w:t xml:space="preserve"> </w:t>
+            </w:r>
+          </w:p>
+          <w:p>
+            <w:pPr>
+              <w:autoSpaceDE w:val="0"/>
+              <w:autoSpaceDN w:val="0"/>
+              <w:adjustRightInd w:val="0"/>
+              <w:spacing w:after="0"/>
+              <w:rPr>
+                <w:rFonts w:cstheme="minorHAnsi"/>
+                <w:color w:val="000000" w:themeColor="text1"/>
+                <w:kern w:val="0"/>
+                <w:sz w:val="20"/>
+                <w:szCs w:val="20"/>
+                <w:lang w:val="en-US"/>
+              </w:rPr>
+            </w:pPr>
+          </w:p>
+          <w:p>
+            <w:pPr>
+              <w:autoSpaceDE w:val="0"/>
+              <w:autoSpaceDN w:val="0"/>
+              <w:adjustRightInd w:val="0"/>
+              <w:spacing w:after="0"/>
+              <w:rPr>
+                <w:rFonts w:cstheme="minorHAnsi"/>
+                <w:color w:val="000000" w:themeColor="text1"/>
+                <w:kern w:val="0"/>
+                <w:sz w:val="20"/>
+                <w:szCs w:val="20"/>
+                <w:lang w:val="en-US"/>
+              </w:rPr>
+            </w:pPr>
+            <w:r>
+              <w:rPr>
+                <w:rFonts w:cstheme="minorHAnsi"/>
+                <w:color w:val="000000" w:themeColor="text1"/>
+                <w:kern w:val="0"/>
+                <w:sz w:val="20"/>
+                <w:szCs w:val="20"/>
+                <w:lang w:val="en-US"/>
+              </w:rPr>
+              <w:t>vaccineCode.system=</w:t>
+            </w:r>
+            <w:hyperlink r:id="rId16" w:history="1">
+              <w:r>
+                <w:rPr>
+                  <w:rStyle w:val="Hyperlink"/>
+                  <w:rFonts w:cstheme="minorHAnsi"/>
+                  <w:kern w:val="0"/>
+                  <w:sz w:val="20"/>
+                  <w:szCs w:val="20"/>
+                  <w:lang w:val="en-US"/>
+                </w:rPr>
+                <w:t>http://hl7.org/fhir/uv/ips/ValueSet/vaccines-snomed-ct-ips-free-set</w:t>
+              </w:r>
+            </w:hyperlink>
+          </w:p>
+        </w:tc>
+      </w:tr>
+      <w:tr>
+        <w:trPr>
+          <w:trHeight w:val="330"/>
+        </w:trPr>
+        <w:tc>
+          <w:tcPr>
+            <w:tcW w:w="2410" w:type="dxa"/>
+            <w:shd w:val="clear" w:color="auto" w:fill="auto"/>
+            <w:noWrap/>
+            <w:tcMar>
+              <w:top w:w="0" w:type="dxa"/>
+              <w:left w:w="60" w:type="dxa"/>
+              <w:bottom w:w="0" w:type="dxa"/>
+              <w:right w:w="60" w:type="dxa"/>
+            </w:tcMar>
+          </w:tcPr>
+          <w:p>
+            <w:pPr>
+              <w:rPr>
+                <w:rFonts w:cstheme="minorHAnsi"/>
+                <w:color w:val="000000" w:themeColor="text1"/>
+                <w:kern w:val="0"/>
+                <w:sz w:val="20"/>
+                <w:szCs w:val="20"/>
+                <w:lang w:val="pt-BR"/>
+              </w:rPr>
+            </w:pPr>
+            <w:proofErr w:type="spellStart"/>
+            <w:proofErr w:type="gramStart"/>
+            <w:r>
+              <w:rPr>
+                <w:rFonts w:cstheme="minorHAnsi"/>
+                <w:color w:val="000000" w:themeColor="text1"/>
+                <w:kern w:val="0"/>
+                <w:sz w:val="20"/>
+                <w:szCs w:val="20"/>
+                <w:lang w:val="pt-BR"/>
+              </w:rPr>
+              <w:t>vaccine.code</w:t>
+            </w:r>
+            <w:proofErr w:type="spellEnd"/>
+            <w:proofErr w:type="gramEnd"/>
+          </w:p>
+        </w:tc>
+        <w:tc>
+          <w:tcPr>
+            <w:tcW w:w="708" w:type="dxa"/>
+            <w:shd w:val="clear" w:color="auto" w:fill="auto"/>
+            <w:noWrap/>
+            <w:tcMar>
+              <w:top w:w="0" w:type="dxa"/>
+              <w:left w:w="60" w:type="dxa"/>
+              <w:bottom w:w="0" w:type="dxa"/>
+              <w:right w:w="60" w:type="dxa"/>
+            </w:tcMar>
+          </w:tcPr>
+          <w:p>
+            <w:pPr>
+              <w:rPr>
+                <w:rFonts w:ascii="Verdana" w:hAnsi="Verdana"/>
+                <w:color w:val="333333"/>
+                <w:sz w:val="17"/>
+                <w:szCs w:val="17"/>
+                <w:shd w:val="clear" w:color="auto" w:fill="FFFFFF"/>
+                <w:lang w:val="pt-BR"/>
+              </w:rPr>
+            </w:pPr>
+            <w:r>
+              <w:rPr>
+                <w:rFonts w:ascii="Verdana" w:hAnsi="Verdana"/>
+                <w:color w:val="333333"/>
+                <w:sz w:val="17"/>
+                <w:szCs w:val="17"/>
+                <w:shd w:val="clear" w:color="auto" w:fill="FFFFFF"/>
+                <w:lang w:val="pt-BR"/>
+              </w:rPr>
+              <w:t>1..1</w:t>
+            </w:r>
+          </w:p>
+        </w:tc>
+        <w:tc>
+          <w:tcPr>
+            <w:tcW w:w="2410" w:type="dxa"/>
+          </w:tcPr>
+          <w:p>
+            <w:pPr>
+              <w:rPr>
+                <w:rFonts w:ascii="Verdana" w:hAnsi="Verdana"/>
+                <w:color w:val="333333"/>
+                <w:sz w:val="17"/>
+                <w:szCs w:val="17"/>
+                <w:shd w:val="clear" w:color="auto" w:fill="FFFFFF"/>
+                <w:lang w:val="pt-BR"/>
+              </w:rPr>
+            </w:pPr>
+            <w:r>
+              <w:rPr>
+                <w:rFonts w:ascii="Verdana" w:hAnsi="Verdana"/>
+                <w:color w:val="333333"/>
+                <w:sz w:val="17"/>
+                <w:szCs w:val="17"/>
+                <w:shd w:val="clear" w:color="auto" w:fill="FFFFFF"/>
+                <w:lang w:val="pt-BR"/>
+              </w:rPr>
+              <w:t xml:space="preserve">Código do imunobiológico administrado </w:t>
+            </w:r>
+            <w:r>
+              <w:rPr>
+                <w:rFonts w:ascii="Verdana" w:hAnsi="Verdana"/>
+                <w:color w:val="333333"/>
+                <w:sz w:val="17"/>
+                <w:szCs w:val="17"/>
+                <w:shd w:val="clear" w:color="auto" w:fill="FFFFFF"/>
+                <w:lang w:val="pt-BR"/>
+              </w:rPr>
+              <w:t xml:space="preserve"> </w:t>
+            </w:r>
+          </w:p>
+        </w:tc>
+        <w:tc>
+          <w:tcPr>
+            <w:tcW w:w="2126" w:type="dxa"/>
+          </w:tcPr>
+          <w:p>
+            <w:pPr>
+              <w:rPr>
+                <w:rFonts w:cstheme="minorHAnsi"/>
+                <w:sz w:val="20"/>
+                <w:szCs w:val="20"/>
+              </w:rPr>
+            </w:pPr>
+            <w:hyperlink r:id="rId17" w:anchor="/orgs/HL7/collections/vaccines-snomed-ct-ips-free-set/" w:history="1">
+              <w:r>
+                <w:rPr>
+                  <w:rStyle w:val="Hyperlink"/>
+                  <w:rFonts w:cstheme="minorHAnsi"/>
+                  <w:sz w:val="20"/>
+                  <w:szCs w:val="20"/>
+                </w:rPr>
+                <w:t>SNOMED CT IPS Free Set</w:t>
+              </w:r>
+            </w:hyperlink>
+          </w:p>
+          <w:p>
+            <w:pPr>
+              <w:rPr>
+                <w:rFonts w:cstheme="minorHAnsi"/>
+                <w:sz w:val="20"/>
+                <w:szCs w:val="20"/>
+              </w:rPr>
+            </w:pPr>
+          </w:p>
+          <w:p>
+            <w:pPr>
+              <w:rPr>
+                <w:rFonts w:cstheme="minorHAnsi"/>
+                <w:sz w:val="20"/>
+                <w:szCs w:val="20"/>
+                <w:lang w:val="en-US"/>
+              </w:rPr>
+            </w:pPr>
+            <w:proofErr w:type="spellStart"/>
+            <w:r>
+              <w:rPr>
+                <w:rFonts w:cstheme="minorHAnsi"/>
+                <w:sz w:val="20"/>
+                <w:szCs w:val="20"/>
+                <w:lang w:val="en-US"/>
+              </w:rPr>
+              <w:lastRenderedPageBreak/>
+              <w:t>Ou</w:t>
+            </w:r>
+            <w:proofErr w:type="spellEnd"/>
+            <w:r>
+              <w:rPr>
+                <w:rFonts w:cstheme="minorHAnsi"/>
+                <w:sz w:val="20"/>
+                <w:szCs w:val="20"/>
+                <w:lang w:val="en-US"/>
+              </w:rPr>
+              <w:t xml:space="preserve"> </w:t>
+            </w:r>
+          </w:p>
+          <w:p>
+            <w:pPr>
+              <w:rPr>
+                <w:rFonts w:cstheme="minorHAnsi"/>
+                <w:sz w:val="20"/>
+                <w:szCs w:val="20"/>
+              </w:rPr>
+            </w:pPr>
+            <w:hyperlink r:id="rId18" w:anchor="/orgs/HL7/collections/absent-or-unknown-immunizations-uv-ips/" w:history="1">
+              <w:r>
+                <w:rPr>
+                  <w:rStyle w:val="Hyperlink"/>
+                  <w:rFonts w:cstheme="minorHAnsi"/>
+                  <w:sz w:val="20"/>
+                  <w:szCs w:val="20"/>
+                  <w:lang w:val="en-US"/>
+                </w:rPr>
+                <w:t>Absent or Unknown Immunization - IPS</w:t>
+              </w:r>
+            </w:hyperlink>
+          </w:p>
+        </w:tc>
+        <w:tc>
+          <w:tcPr>
+            <w:tcW w:w="2547" w:type="dxa"/>
+          </w:tcPr>
+          <w:p>
+            <w:pPr>
+              <w:autoSpaceDE w:val="0"/>
+              <w:autoSpaceDN w:val="0"/>
+              <w:adjustRightInd w:val="0"/>
+              <w:spacing w:after="0"/>
+              <w:rPr>
+                <w:rFonts w:ascii="Verdana" w:hAnsi="Verdana"/>
+                <w:color w:val="333333"/>
+                <w:sz w:val="17"/>
+                <w:szCs w:val="17"/>
+                <w:shd w:val="clear" w:color="auto" w:fill="FFFFFF"/>
+                <w:lang w:val="en-US"/>
+              </w:rPr>
+            </w:pPr>
+          </w:p>
+        </w:tc>
+        <w:tc>
+          <w:tcPr>
+            <w:tcW w:w="2025" w:type="dxa"/>
+          </w:tcPr>
+          <w:p>
+            <w:pPr>
+              <w:autoSpaceDE w:val="0"/>
+              <w:autoSpaceDN w:val="0"/>
+              <w:adjustRightInd w:val="0"/>
+              <w:spacing w:after="0"/>
+              <w:rPr>
+                <w:rFonts w:cstheme="minorHAnsi"/>
+                <w:color w:val="000000" w:themeColor="text1"/>
+                <w:kern w:val="0"/>
+                <w:sz w:val="20"/>
+                <w:szCs w:val="20"/>
+                <w:lang w:val="pt-BR"/>
+              </w:rPr>
+            </w:pPr>
+            <w:r>
+              <w:rPr>
+                <w:rFonts w:cstheme="minorHAnsi"/>
+                <w:color w:val="000000" w:themeColor="text1"/>
+                <w:kern w:val="0"/>
+                <w:sz w:val="20"/>
+                <w:szCs w:val="20"/>
+                <w:lang w:val="pt-BR"/>
+              </w:rPr>
+              <w:t xml:space="preserve">Quando o </w:t>
+            </w:r>
+            <w:proofErr w:type="spellStart"/>
+            <w:r>
+              <w:rPr>
+                <w:rFonts w:cstheme="minorHAnsi"/>
+                <w:color w:val="000000" w:themeColor="text1"/>
+                <w:kern w:val="0"/>
+                <w:sz w:val="20"/>
+                <w:szCs w:val="20"/>
+                <w:lang w:val="pt-BR"/>
+              </w:rPr>
+              <w:t>translate</w:t>
+            </w:r>
+            <w:proofErr w:type="spellEnd"/>
+            <w:r>
+              <w:rPr>
+                <w:rFonts w:cstheme="minorHAnsi"/>
+                <w:color w:val="000000" w:themeColor="text1"/>
+                <w:kern w:val="0"/>
+                <w:sz w:val="20"/>
+                <w:szCs w:val="20"/>
+                <w:lang w:val="pt-BR"/>
+              </w:rPr>
+              <w:t xml:space="preserve"> devolver </w:t>
+            </w:r>
+            <w:r>
+              <w:rPr>
+                <w:rFonts w:cstheme="minorHAnsi"/>
+                <w:color w:val="000000" w:themeColor="text1"/>
+                <w:kern w:val="0"/>
+                <w:sz w:val="20"/>
+                <w:szCs w:val="20"/>
+                <w:lang w:val="pt-BR"/>
+              </w:rPr>
+              <w:t>uma tradução entre os conceitos</w:t>
+            </w:r>
+          </w:p>
+          <w:p>
+            <w:pPr>
+              <w:rPr>
+                <w:rFonts w:cstheme="minorHAnsi"/>
+                <w:color w:val="000000" w:themeColor="text1"/>
+                <w:kern w:val="0"/>
+                <w:sz w:val="20"/>
+                <w:szCs w:val="20"/>
+                <w:lang w:val="en-US"/>
+              </w:rPr>
+            </w:pPr>
+            <w:proofErr w:type="spellStart"/>
+            <w:r>
+              <w:rPr>
+                <w:rFonts w:cstheme="minorHAnsi"/>
+                <w:color w:val="000000" w:themeColor="text1"/>
+                <w:kern w:val="0"/>
+                <w:sz w:val="20"/>
+                <w:szCs w:val="20"/>
+                <w:lang w:val="en-US"/>
+              </w:rPr>
+              <w:lastRenderedPageBreak/>
+              <w:t>Immunization.vaccineCode.coding.where</w:t>
+            </w:r>
+            <w:proofErr w:type="spellEnd"/>
+            <w:r>
+              <w:rPr>
+                <w:rFonts w:cstheme="minorHAnsi"/>
+                <w:color w:val="000000" w:themeColor="text1"/>
+                <w:kern w:val="0"/>
+                <w:sz w:val="20"/>
+                <w:szCs w:val="20"/>
+                <w:lang w:val="en-US"/>
+              </w:rPr>
+              <w:t xml:space="preserve">(system = </w:t>
+            </w:r>
+            <w:hyperlink r:id="rId19" w:anchor="/orgs/HL7/collections/vaccines-snomed-ct-ips-free-set/" w:history="1">
+              <w:r>
+                <w:rPr>
+                  <w:rStyle w:val="Hyperlink"/>
+                  <w:rFonts w:cstheme="minorHAnsi"/>
+                  <w:kern w:val="0"/>
+                  <w:sz w:val="20"/>
+                  <w:szCs w:val="20"/>
+                  <w:lang w:val="en-US"/>
+                </w:rPr>
+                <w:t>'http://www.saude.gov.br/fhir/r4/CodeSystem/</w:t>
+              </w:r>
+              <w:r>
+                <w:rPr>
+                  <w:rStyle w:val="Hyperlink"/>
+                  <w:rFonts w:cstheme="minorHAnsi"/>
+                  <w:sz w:val="20"/>
+                  <w:szCs w:val="20"/>
+                </w:rPr>
+                <w:t>SNOMED CT IPS Free Set</w:t>
+              </w:r>
+              <w:r>
+                <w:rPr>
+                  <w:rStyle w:val="Hyperlink"/>
+                  <w:rFonts w:cstheme="minorHAnsi"/>
+                  <w:kern w:val="0"/>
+                  <w:sz w:val="20"/>
+                  <w:szCs w:val="20"/>
+                  <w:lang w:val="en-US"/>
+                </w:rPr>
+                <w:t>'</w:t>
+              </w:r>
+            </w:hyperlink>
+            <w:r>
+              <w:rPr>
+                <w:rFonts w:cstheme="minorHAnsi"/>
+                <w:color w:val="000000" w:themeColor="text1"/>
+                <w:kern w:val="0"/>
+                <w:sz w:val="20"/>
+                <w:szCs w:val="20"/>
+                <w:lang w:val="en-US"/>
+              </w:rPr>
+              <w:t>).code</w:t>
+            </w:r>
+          </w:p>
+          <w:p>
+            <w:pPr>
+              <w:rPr>
+                <w:rFonts w:cstheme="minorHAnsi"/>
+                <w:color w:val="000000" w:themeColor="text1"/>
+                <w:kern w:val="0"/>
+                <w:sz w:val="20"/>
+                <w:szCs w:val="20"/>
+                <w:lang w:val="en-US"/>
+              </w:rPr>
+            </w:pPr>
+            <w:proofErr w:type="spellStart"/>
+            <w:r>
+              <w:rPr>
+                <w:rFonts w:cstheme="minorHAnsi"/>
+                <w:color w:val="000000" w:themeColor="text1"/>
+                <w:kern w:val="0"/>
+                <w:sz w:val="20"/>
+                <w:szCs w:val="20"/>
+                <w:lang w:val="en-US"/>
+              </w:rPr>
+              <w:t>Quando</w:t>
+            </w:r>
+            <w:proofErr w:type="spellEnd"/>
+            <w:r>
+              <w:rPr>
+                <w:rFonts w:cstheme="minorHAnsi"/>
+                <w:color w:val="000000" w:themeColor="text1"/>
+                <w:kern w:val="0"/>
+                <w:sz w:val="20"/>
+                <w:szCs w:val="20"/>
+                <w:lang w:val="en-US"/>
+              </w:rPr>
+              <w:t xml:space="preserve"> </w:t>
+            </w:r>
+            <w:proofErr w:type="spellStart"/>
+            <w:r>
+              <w:rPr>
+                <w:rFonts w:cstheme="minorHAnsi"/>
+                <w:color w:val="000000" w:themeColor="text1"/>
+                <w:kern w:val="0"/>
+                <w:sz w:val="20"/>
+                <w:szCs w:val="20"/>
+                <w:lang w:val="en-US"/>
+              </w:rPr>
+              <w:t>não</w:t>
+            </w:r>
+            <w:proofErr w:type="spellEnd"/>
+            <w:r>
+              <w:rPr>
+                <w:rFonts w:cstheme="minorHAnsi"/>
+                <w:color w:val="000000" w:themeColor="text1"/>
+                <w:kern w:val="0"/>
+                <w:sz w:val="20"/>
+                <w:szCs w:val="20"/>
+                <w:lang w:val="en-US"/>
+              </w:rPr>
+              <w:t xml:space="preserve"> </w:t>
+            </w:r>
+            <w:proofErr w:type="spellStart"/>
+            <w:r>
+              <w:rPr>
+                <w:rFonts w:cstheme="minorHAnsi"/>
+                <w:color w:val="000000" w:themeColor="text1"/>
+                <w:kern w:val="0"/>
+                <w:sz w:val="20"/>
+                <w:szCs w:val="20"/>
+                <w:lang w:val="en-US"/>
+              </w:rPr>
+              <w:t>houver</w:t>
+            </w:r>
+            <w:proofErr w:type="spellEnd"/>
+            <w:r>
+              <w:rPr>
+                <w:rFonts w:cstheme="minorHAnsi"/>
+                <w:color w:val="000000" w:themeColor="text1"/>
+                <w:kern w:val="0"/>
+                <w:sz w:val="20"/>
+                <w:szCs w:val="20"/>
+                <w:lang w:val="en-US"/>
+              </w:rPr>
+              <w:t xml:space="preserve"> </w:t>
+            </w:r>
+            <w:proofErr w:type="spellStart"/>
+            <w:r>
+              <w:rPr>
+                <w:rFonts w:cstheme="minorHAnsi"/>
+                <w:color w:val="000000" w:themeColor="text1"/>
+                <w:kern w:val="0"/>
+                <w:sz w:val="20"/>
+                <w:szCs w:val="20"/>
+                <w:lang w:val="en-US"/>
+              </w:rPr>
+              <w:t>mapeamento</w:t>
+            </w:r>
+            <w:proofErr w:type="spellEnd"/>
+          </w:p>
+          <w:p>
+            <w:pPr>
+              <w:rPr>
+                <w:rFonts w:cstheme="minorHAnsi"/>
+                <w:sz w:val="20"/>
+                <w:szCs w:val="20"/>
+                <w:lang w:val="en-US"/>
+              </w:rPr>
+            </w:pPr>
+            <w:proofErr w:type="spellStart"/>
+            <w:r>
+              <w:rPr>
+                <w:rFonts w:cstheme="minorHAnsi"/>
+                <w:color w:val="000000" w:themeColor="text1"/>
+                <w:kern w:val="0"/>
+                <w:sz w:val="20"/>
+                <w:szCs w:val="20"/>
+                <w:lang w:val="en-US"/>
+              </w:rPr>
+              <w:t>Immunization.vaccineCode.coding.where</w:t>
+            </w:r>
+            <w:proofErr w:type="spellEnd"/>
+            <w:r>
+              <w:rPr>
+                <w:rFonts w:cstheme="minorHAnsi"/>
+                <w:color w:val="000000" w:themeColor="text1"/>
+                <w:kern w:val="0"/>
+                <w:sz w:val="20"/>
+                <w:szCs w:val="20"/>
+                <w:lang w:val="en-US"/>
+              </w:rPr>
+              <w:t>(system =</w:t>
+            </w:r>
+            <w:hyperlink r:id="rId20" w:anchor="/orgs/HL7/collections/absent-or-unknown-immunizations-uv-ips/" w:history="1">
+              <w:r>
+                <w:rPr>
+                  <w:rStyle w:val="Hyperlink"/>
+                  <w:rFonts w:cstheme="minorHAnsi"/>
+                  <w:sz w:val="20"/>
+                  <w:szCs w:val="20"/>
+                  <w:lang w:val="en-US"/>
+                </w:rPr>
+                <w:t xml:space="preserve">Absent or Unknown Immunization - </w:t>
+              </w:r>
+              <w:proofErr w:type="spellStart"/>
+              <w:r>
+                <w:rPr>
+                  <w:rStyle w:val="Hyperlink"/>
+                  <w:rFonts w:cstheme="minorHAnsi"/>
+                  <w:sz w:val="20"/>
+                  <w:szCs w:val="20"/>
+                  <w:lang w:val="en-US"/>
+                </w:rPr>
+                <w:t>IPS</w:t>
+              </w:r>
+            </w:hyperlink>
+            <w:r>
+              <w:rPr>
+                <w:rFonts w:cstheme="minorHAnsi"/>
+                <w:sz w:val="20"/>
+                <w:szCs w:val="20"/>
+                <w:lang w:val="en-US"/>
+              </w:rPr>
+              <w:t>.code</w:t>
+            </w:r>
+            <w:proofErr w:type="spellEnd"/>
+            <w:r>
+              <w:rPr>
+                <w:rFonts w:cstheme="minorHAnsi"/>
+                <w:sz w:val="20"/>
+                <w:szCs w:val="20"/>
+                <w:lang w:val="en-US"/>
+              </w:rPr>
+              <w:t>=no-immunization-info</w:t>
+            </w:r>
+          </w:p>
+          <w:p>
+            <w:pPr>
+              <w:rPr>
+                <w:rFonts w:cstheme="minorHAnsi"/>
+                <w:sz w:val="20"/>
+                <w:szCs w:val="20"/>
+                <w:lang w:val="en-US"/>
+              </w:rPr>
+            </w:pPr>
+          </w:p>
+          <w:p>
+            <w:pPr>
+              <w:rPr>
+                <w:rFonts w:cstheme="minorHAnsi"/>
+                <w:sz w:val="20"/>
+                <w:szCs w:val="20"/>
+                <w:lang w:val="pt-BR"/>
+              </w:rPr>
+            </w:pPr>
+            <w:r>
+              <w:rPr>
+                <w:rFonts w:cstheme="minorHAnsi"/>
+                <w:sz w:val="20"/>
+                <w:szCs w:val="20"/>
+                <w:lang w:val="pt-BR"/>
+              </w:rPr>
+              <w:t>Este caso de preencher co</w:t>
+            </w:r>
+            <w:r>
+              <w:rPr>
+                <w:rFonts w:cstheme="minorHAnsi"/>
+                <w:sz w:val="20"/>
+                <w:szCs w:val="20"/>
+                <w:lang w:val="pt-BR"/>
+              </w:rPr>
+              <w:t>m no-</w:t>
+            </w:r>
+            <w:proofErr w:type="spellStart"/>
+            <w:r>
+              <w:rPr>
+                <w:rFonts w:cstheme="minorHAnsi"/>
+                <w:sz w:val="20"/>
+                <w:szCs w:val="20"/>
+                <w:lang w:val="pt-BR"/>
+              </w:rPr>
+              <w:t>immunization</w:t>
+            </w:r>
+            <w:proofErr w:type="spellEnd"/>
+            <w:r>
+              <w:rPr>
+                <w:rFonts w:cstheme="minorHAnsi"/>
+                <w:sz w:val="20"/>
+                <w:szCs w:val="20"/>
+                <w:lang w:val="pt-BR"/>
+              </w:rPr>
+              <w:t>-</w:t>
+            </w:r>
+            <w:proofErr w:type="spellStart"/>
+            <w:r>
+              <w:rPr>
+                <w:rFonts w:cstheme="minorHAnsi"/>
+                <w:sz w:val="20"/>
+                <w:szCs w:val="20"/>
+                <w:lang w:val="pt-BR"/>
+              </w:rPr>
+              <w:t>info</w:t>
+            </w:r>
+            <w:proofErr w:type="spellEnd"/>
+            <w:r>
+              <w:rPr>
+                <w:rFonts w:cstheme="minorHAnsi"/>
+                <w:sz w:val="20"/>
+                <w:szCs w:val="20"/>
+                <w:lang w:val="pt-BR"/>
+              </w:rPr>
+              <w:t xml:space="preserve"> só correr se não existir informação de imunização do paciente.</w:t>
+            </w:r>
+          </w:p>
+          <w:p>
+            <w:pPr>
+              <w:rPr>
+                <w:rFonts w:cstheme="minorHAnsi"/>
+                <w:color w:val="000000" w:themeColor="text1"/>
+                <w:kern w:val="0"/>
+                <w:sz w:val="20"/>
+                <w:szCs w:val="20"/>
+                <w:lang w:val="pt-BR"/>
+              </w:rPr>
+            </w:pPr>
+            <w:r>
+              <w:rPr>
+                <w:rFonts w:cstheme="minorHAnsi"/>
+                <w:sz w:val="20"/>
+                <w:szCs w:val="20"/>
+                <w:lang w:val="pt-BR"/>
+              </w:rPr>
+              <w:t xml:space="preserve">Para paciente com pelo menos um imunobiológico identificado este será informado e os demais que não possuem mapeamentos não farão parte do sumário do paciente, </w:t>
+            </w:r>
+            <w:proofErr w:type="spellStart"/>
+            <w:r>
+              <w:rPr>
+                <w:rFonts w:cstheme="minorHAnsi"/>
+                <w:sz w:val="20"/>
+                <w:szCs w:val="20"/>
+                <w:lang w:val="pt-BR"/>
+              </w:rPr>
+              <w:t>uam</w:t>
+            </w:r>
+            <w:proofErr w:type="spellEnd"/>
+            <w:r>
+              <w:rPr>
+                <w:rFonts w:cstheme="minorHAnsi"/>
+                <w:sz w:val="20"/>
+                <w:szCs w:val="20"/>
+                <w:lang w:val="pt-BR"/>
+              </w:rPr>
+              <w:t xml:space="preserve"> vez que aguardam inclusão no SNOMED IPS.</w:t>
+            </w:r>
+          </w:p>
+          <w:p>
+            <w:pPr>
+              <w:rPr>
+                <w:rFonts w:cstheme="minorHAnsi"/>
+                <w:sz w:val="20"/>
+                <w:szCs w:val="20"/>
+              </w:rPr>
+            </w:pPr>
+          </w:p>
+          <w:p>
+            <w:pPr>
+              <w:autoSpaceDE w:val="0"/>
+              <w:autoSpaceDN w:val="0"/>
+              <w:adjustRightInd w:val="0"/>
+              <w:spacing w:after="0"/>
+              <w:rPr>
+                <w:rFonts w:cstheme="minorHAnsi"/>
+                <w:color w:val="000000" w:themeColor="text1"/>
+                <w:kern w:val="0"/>
+                <w:sz w:val="20"/>
+                <w:szCs w:val="20"/>
+                <w:lang w:val="pt-BR"/>
+              </w:rPr>
+            </w:pPr>
+          </w:p>
+          <w:p>
+            <w:pPr>
+              <w:autoSpaceDE w:val="0"/>
+              <w:autoSpaceDN w:val="0"/>
+              <w:adjustRightInd w:val="0"/>
+              <w:spacing w:after="0"/>
+              <w:rPr>
+                <w:rFonts w:cstheme="minorHAnsi"/>
+                <w:color w:val="000000" w:themeColor="text1"/>
+                <w:kern w:val="0"/>
+                <w:sz w:val="20"/>
+                <w:szCs w:val="20"/>
+                <w:lang w:val="pt-BR"/>
+              </w:rPr>
+            </w:pPr>
+          </w:p>
+          <w:p>
+            <w:pPr>
+              <w:autoSpaceDE w:val="0"/>
+              <w:autoSpaceDN w:val="0"/>
+              <w:adjustRightInd w:val="0"/>
+              <w:spacing w:after="0"/>
+              <w:rPr>
+                <w:rFonts w:cstheme="minorHAnsi"/>
+                <w:color w:val="000000" w:themeColor="text1"/>
+                <w:kern w:val="0"/>
+                <w:sz w:val="20"/>
+                <w:szCs w:val="20"/>
+                <w:lang w:val="pt-BR"/>
+              </w:rPr>
+            </w:pPr>
+          </w:p>
+        </w:tc>
+      </w:tr>
+    </w:tbl>
+    <w:p>
+      <w:pPr>
+        <w:rPr>
+          <w:lang w:val="pt-BR"/>
+        </w:rPr>
+      </w:pPr>
+    </w:p>
+    <w:p/>
+    <w:p/>
+    <w:p/>
+    <w:p/>
     <w:tbl>
       <w:tblPr>
         <w:tblW w:w="12626" w:type="dxa"/>
@@ -744,6 +3017,54 @@
                 <w:lang w:val="en-US"/>
               </w:rPr>
             </w:pPr>
+            <w:proofErr w:type="spellStart"/>
+            <w:r>
+              <w:rPr>
+                <w:rFonts w:cstheme="minorHAnsi"/>
+                <w:color w:val="000000" w:themeColor="text1"/>
+                <w:kern w:val="0"/>
+                <w:sz w:val="20"/>
+                <w:szCs w:val="20"/>
+                <w:lang w:val="pt-BR"/>
+              </w:rPr>
+              <w:t>Immunization.status</w:t>
+            </w:r>
+            <w:proofErr w:type="spellEnd"/>
+            <w:r>
+              <w:rPr>
+                <w:rFonts w:cstheme="minorHAnsi"/>
+                <w:color w:val="000000" w:themeColor="text1"/>
+                <w:kern w:val="0"/>
+                <w:sz w:val="20"/>
+                <w:szCs w:val="20"/>
+                <w:lang w:val="pt-BR"/>
+              </w:rPr>
+              <w:t>=</w:t>
+            </w:r>
+            <w:proofErr w:type="spellStart"/>
+            <w:r>
+              <w:rPr>
+                <w:rFonts w:cstheme="minorHAnsi"/>
+                <w:color w:val="000000" w:themeColor="text1"/>
+                <w:kern w:val="0"/>
+                <w:sz w:val="20"/>
+                <w:szCs w:val="20"/>
+                <w:lang w:val="pt-BR"/>
+              </w:rPr>
+              <w:t>Immunization.status</w:t>
+            </w:r>
+            <w:proofErr w:type="spellEnd"/>
+            <w:r>
+              <w:rPr>
+                <w:rFonts w:cstheme="minorHAnsi"/>
+                <w:color w:val="000000" w:themeColor="text1"/>
+                <w:kern w:val="0"/>
+                <w:sz w:val="20"/>
+                <w:szCs w:val="20"/>
+                <w:lang w:val="pt-BR"/>
+              </w:rPr>
+              <w:t xml:space="preserve">  </w:t>
+            </w:r>
           </w:p>
         </w:tc>
       </w:tr>
@@ -1045,8 +3366,9 @@
                 <w:shd w:val="clear" w:color="auto" w:fill="FFFFFF"/>
                 <w:lang w:val="pt-BR"/>
               </w:rPr>
-              <w:t xml:space="preserve"> </w:t>
-            </w:r>
+              <w:t xml:space="preserve"> da RNDS utiliza os mesmos códigos do </w:t>
+            </w:r>
+            <w:proofErr w:type="spellStart"/>
             <w:r>
               <w:rPr>
                 <w:rFonts w:ascii="Verdana" w:hAnsi="Verdana"/>
@@ -1056,9 +3378,9 @@
                 <w:shd w:val="clear" w:color="auto" w:fill="FFFFFF"/>
                 <w:lang w:val="pt-BR"/>
               </w:rPr>
-              <w:t xml:space="preserve">da RNDS utiliza os mesmos códigos do </w:t>
-            </w:r>
-            <w:proofErr w:type="spellStart"/>
+              <w:t>valueSet</w:t>
+            </w:r>
+            <w:proofErr w:type="spellEnd"/>
             <w:r>
               <w:rPr>
                 <w:rFonts w:ascii="Verdana" w:hAnsi="Verdana"/>
@@ -1068,30 +3390,7 @@
                 <w:shd w:val="clear" w:color="auto" w:fill="FFFFFF"/>
                 <w:lang w:val="pt-BR"/>
               </w:rPr>
-              <w:t>valueSet</w:t>
-            </w:r>
-            <w:proofErr w:type="spellEnd"/>
-            <w:r>
-              <w:rPr>
-                <w:rFonts w:ascii="Verdana" w:hAnsi="Verdana"/>
-                <w:color w:val="333333"/>
-                <w:sz w:val="17"/>
-                <w:szCs w:val="17"/>
-                <w:shd w:val="clear" w:color="auto" w:fill="FFFFFF"/>
-                <w:lang w:val="pt-BR"/>
-              </w:rPr>
-              <w:t xml:space="preserve"> IPS, ou seja</w:t>
-            </w:r>
-            <w:r>
-              <w:rPr>
-                <w:rFonts w:ascii="Verdana" w:hAnsi="Verdana"/>
-                <w:color w:val="333333"/>
-                <w:sz w:val="17"/>
-                <w:szCs w:val="17"/>
-                <w:shd w:val="clear" w:color="auto" w:fill="FFFFFF"/>
-                <w:lang w:val="pt-BR"/>
-              </w:rPr>
-              <w:t>,</w:t>
+              <w:t xml:space="preserve"> IPS, ou seja,</w:t>
             </w:r>
             <w:r>
               <w:rPr>
@@ -1105,7 +3404,7 @@
               </w:rPr>
               <w:t xml:space="preserve"> </w:t>
             </w:r>
-            <w:hyperlink r:id="rId5" w:history="1">
+            <w:hyperlink r:id="rId21" w:history="1">
               <w:r>
                 <w:rPr>
                   <w:rStyle w:val="Hyperlink"/>
@@ -1416,7 +3715,7 @@
               </w:rPr>
               <w:t xml:space="preserve"> </w:t>
             </w:r>
-            <w:hyperlink r:id="rId6" w:history="1">
+            <w:hyperlink r:id="rId22" w:history="1">
               <w:r>
                 <w:rPr>
                   <w:rStyle w:val="Hyperlink"/>
@@ -1426,18 +3725,7 @@
                   <w:szCs w:val="20"/>
                   <w:lang w:val="pt-BR"/>
                 </w:rPr>
-                <w:t>http://www.saude.gov.br/fhir/r4/CodeSystem/BRImunobiologico</w:t>
-              </w:r>
-              <w:r>
-                <w:rPr>
-                  <w:rStyle w:val="Hyperlink"/>
-                  <w:rFonts w:cstheme="minorHAnsi"/>
-                  <w:kern w:val="0"/>
-                  <w:sz w:val="20"/>
-                  <w:szCs w:val="20"/>
-                  <w:lang w:val="pt-BR"/>
-                </w:rPr>
-                <w:t xml:space="preserve"> </w:t>
+                <w:t xml:space="preserve">http://www.saude.gov.br/fhir/r4/CodeSystem/BRImunobiologico </w:t>
               </w:r>
             </w:hyperlink>
             <w:r>
@@ -1451,7 +3739,7 @@
               </w:rPr>
               <w:t xml:space="preserve"> para   </w:t>
             </w:r>
-            <w:hyperlink r:id="rId7" w:history="1">
+            <w:hyperlink r:id="rId23" w:history="1">
               <w:r>
                 <w:rPr>
                   <w:rStyle w:val="Hyperlink"/>
@@ -1533,9 +3821,10 @@
                 <w:kern w:val="0"/>
                 <w:sz w:val="20"/>
                 <w:szCs w:val="20"/>
-                <w:lang w:val="en-US"/>
-              </w:rPr>
-            </w:pPr>
+                <w:lang w:val="pt-BR"/>
+              </w:rPr>
+            </w:pPr>
+            <w:proofErr w:type="spellStart"/>
             <w:proofErr w:type="gramStart"/>
             <w:r>
               <w:rPr>
@@ -1544,22 +3833,10 @@
                 <w:kern w:val="0"/>
                 <w:sz w:val="20"/>
                 <w:szCs w:val="20"/>
-                <w:lang w:val="en-US"/>
-              </w:rPr>
-              <w:t>Immunization</w:t>
-            </w:r>
-            <w:r>
-              <w:rPr>
-                <w:rFonts w:cstheme="minorHAnsi"/>
-                <w:color w:val="000000" w:themeColor="text1"/>
-                <w:kern w:val="0"/>
-                <w:sz w:val="20"/>
-                <w:szCs w:val="20"/>
-                <w:lang w:val="en-US"/>
-              </w:rPr>
-              <w:t>.</w:t>
-            </w:r>
-            <w:proofErr w:type="spellStart"/>
+                <w:lang w:val="pt-BR"/>
+              </w:rPr>
+              <w:t>Immunization.</w:t>
+            </w:r>
             <w:r>
               <w:rPr>
                 <w:rFonts w:cstheme="minorHAnsi"/>
@@ -1591,20 +3868,9 @@
                 <w:kern w:val="0"/>
                 <w:sz w:val="20"/>
                 <w:szCs w:val="20"/>
-                <w:lang w:val="en-US"/>
-              </w:rPr>
-              <w:t xml:space="preserve"> </w:t>
-            </w:r>
-            <w:r>
-              <w:rPr>
-                <w:rFonts w:cstheme="minorHAnsi"/>
-                <w:color w:val="000000" w:themeColor="text1"/>
-                <w:kern w:val="0"/>
-                <w:sz w:val="20"/>
-                <w:szCs w:val="20"/>
-                <w:lang w:val="en-US"/>
-              </w:rPr>
-              <w:t xml:space="preserve">  </w:t>
+                <w:lang w:val="pt-BR"/>
+              </w:rPr>
+              <w:t xml:space="preserve">   </w:t>
             </w:r>
           </w:p>
           <w:p>
@@ -1622,7 +3888,7 @@
                 <w:kern w:val="0"/>
                 <w:sz w:val="20"/>
                 <w:szCs w:val="20"/>
-                <w:lang w:val="en-US"/>
+                <w:lang w:val="pt-BR"/>
               </w:rPr>
             </w:pPr>
           </w:p>
@@ -1719,6 +3985,7 @@
                 <w:szCs w:val="20"/>
                 <w:lang w:val="en-US"/>
               </w:rPr>
+              <w:lastRenderedPageBreak/>
               <w:t>Immunization</w:t>
             </w:r>
             <w:r>
@@ -1826,6 +4093,7 @@
                 <w:szCs w:val="20"/>
                 <w:lang w:val="pt-BR"/>
               </w:rPr>
+              <w:lastRenderedPageBreak/>
               <w:t xml:space="preserve">Caso não exista mapeamento, não será enviado o registro deste imunobiológico. Ver acima na secção de identificadores a lista completa de imunobiológicos que se enquadram neste caso </w:t>
             </w:r>
           </w:p>
@@ -1878,7 +4146,6 @@
                 <w:szCs w:val="20"/>
                 <w:lang w:val="en-US"/>
               </w:rPr>
-              <w:lastRenderedPageBreak/>
               <w:t>Immunization.patient.identifier.coding.use</w:t>
             </w:r>
             <w:proofErr w:type="spellEnd"/>
@@ -1891,29 +4158,7 @@
                 <w:szCs w:val="20"/>
                 <w:lang w:val="en-US"/>
               </w:rPr>
-              <w:t xml:space="preserve">  </w:t>
-            </w:r>
-            <w:r>
-              <w:rPr>
-                <w:rFonts w:cstheme="minorHAnsi"/>
-                <w:color w:val="000000" w:themeColor="text1"/>
-                <w:kern w:val="0"/>
-                <w:sz w:val="20"/>
-                <w:szCs w:val="20"/>
-                <w:lang w:val="en-US"/>
-              </w:rPr>
-              <w:t xml:space="preserve"> </w:t>
-            </w:r>
-            <w:r>
-              <w:rPr>
-                <w:rFonts w:cstheme="minorHAnsi"/>
-                <w:color w:val="000000" w:themeColor="text1"/>
-                <w:kern w:val="0"/>
-                <w:sz w:val="20"/>
-                <w:szCs w:val="20"/>
-                <w:lang w:val="en-US"/>
-              </w:rPr>
-              <w:t xml:space="preserve"> </w:t>
+              <w:t xml:space="preserve">    </w:t>
             </w:r>
           </w:p>
         </w:tc>
@@ -2071,18 +4316,7 @@
                 <w:szCs w:val="20"/>
                 <w:lang w:val="en-US"/>
               </w:rPr>
-              <w:t>patient</w:t>
-            </w:r>
-            <w:r>
-              <w:rPr>
-                <w:rFonts w:cstheme="minorHAnsi"/>
-                <w:color w:val="000000" w:themeColor="text1"/>
-                <w:kern w:val="0"/>
-                <w:sz w:val="20"/>
-                <w:szCs w:val="20"/>
-                <w:lang w:val="en-US"/>
-              </w:rPr>
-              <w:t>.identifier.use</w:t>
+              <w:t>patient.identifier.use</w:t>
             </w:r>
             <w:proofErr w:type="spellEnd"/>
             <w:r>
@@ -2106,7 +4340,7 @@
               </w:rPr>
               <w:t xml:space="preserve"> </w:t>
             </w:r>
-            <w:hyperlink r:id="rId8" w:history="1">
+            <w:hyperlink r:id="rId24" w:history="1">
               <w:r>
                 <w:rPr>
                   <w:rStyle w:val="Hyperlink"/>
@@ -2633,7 +4867,7 @@
               </w:rPr>
               <w:t xml:space="preserve"> </w:t>
             </w:r>
-            <w:hyperlink r:id="rId9" w:history="1">
+            <w:hyperlink r:id="rId25" w:anchor="TAX" w:history="1">
               <w:r>
                 <w:rPr>
                   <w:rStyle w:val="Hyperlink"/>
@@ -2823,7 +5057,7 @@
               </w:rPr>
               <w:t xml:space="preserve"> </w:t>
             </w:r>
-            <w:hyperlink r:id="rId10" w:history="1">
+            <w:hyperlink r:id="rId26" w:anchor="HC" w:history="1">
               <w:r>
                 <w:rPr>
                   <w:rStyle w:val="Hyperlink"/>
@@ -3106,29 +5340,7 @@
                 <w:szCs w:val="20"/>
                 <w:lang w:val="pt-BR"/>
               </w:rPr>
-              <w:t>que identifica números de CPF</w:t>
-            </w:r>
-            <w:r>
-              <w:rPr>
-                <w:rFonts w:cstheme="minorHAnsi"/>
-                <w:color w:val="000000" w:themeColor="text1"/>
-                <w:kern w:val="0"/>
-                <w:sz w:val="20"/>
-                <w:szCs w:val="20"/>
-                <w:lang w:val="pt-BR"/>
-              </w:rPr>
-              <w:t xml:space="preserve"> ou CNS</w:t>
-            </w:r>
-            <w:r>
-              <w:rPr>
-                <w:rFonts w:cstheme="minorHAnsi"/>
-                <w:color w:val="000000" w:themeColor="text1"/>
-                <w:kern w:val="0"/>
-                <w:sz w:val="20"/>
-                <w:szCs w:val="20"/>
-                <w:lang w:val="pt-BR"/>
-              </w:rPr>
-              <w:t xml:space="preserve"> do Indivíduo</w:t>
+              <w:t>que identifica números de CPF ou CNS do Indivíduo</w:t>
             </w:r>
           </w:p>
         </w:tc>
@@ -3221,18 +5433,7 @@
                 <w:szCs w:val="20"/>
                 <w:lang w:val="en-US"/>
               </w:rPr>
-              <w:t xml:space="preserve"> </w:t>
-            </w:r>
-            <w:r>
-              <w:rPr>
-                <w:rFonts w:cstheme="minorHAnsi"/>
-                <w:color w:val="000000" w:themeColor="text1"/>
-                <w:kern w:val="0"/>
-                <w:sz w:val="20"/>
-                <w:szCs w:val="20"/>
-                <w:lang w:val="en-US"/>
-              </w:rPr>
-              <w:t xml:space="preserve">Se o </w:t>
+              <w:t xml:space="preserve"> Se o </w:t>
             </w:r>
             <w:proofErr w:type="gramStart"/>
             <w:r>
@@ -3366,18 +5567,7 @@
                 <w:szCs w:val="20"/>
                 <w:lang w:val="en-US"/>
               </w:rPr>
-              <w:t>identifie</w:t>
-            </w:r>
-            <w:r>
-              <w:rPr>
-                <w:rFonts w:cstheme="minorHAnsi"/>
-                <w:color w:val="000000" w:themeColor="text1"/>
-                <w:kern w:val="0"/>
-                <w:sz w:val="20"/>
-                <w:szCs w:val="20"/>
-                <w:lang w:val="en-US"/>
-              </w:rPr>
-              <w:t>r</w:t>
+              <w:t>identifier</w:t>
             </w:r>
             <w:proofErr w:type="gramEnd"/>
             <w:r>
@@ -3429,7 +5619,6 @@
                 <w:sz w:val="17"/>
                 <w:szCs w:val="17"/>
                 <w:shd w:val="clear" w:color="auto" w:fill="FFFFFF"/>
-                <w:lang w:val="en-US"/>
               </w:rPr>
             </w:pPr>
             <w:r>
@@ -3439,7 +5628,6 @@
                 <w:sz w:val="17"/>
                 <w:szCs w:val="17"/>
                 <w:shd w:val="clear" w:color="auto" w:fill="FFFFFF"/>
-                <w:lang w:val="en-US"/>
               </w:rPr>
               <w:t>ELSE</w:t>
             </w:r>
@@ -3459,45 +5647,17 @@
                 <w:sz w:val="17"/>
                 <w:szCs w:val="17"/>
                 <w:shd w:val="clear" w:color="auto" w:fill="FFFFFF"/>
-                <w:lang w:val="en-US"/>
-              </w:rPr>
-            </w:pPr>
-            <w:proofErr w:type="spellStart"/>
-            <w:proofErr w:type="gramStart"/>
-            <w:r>
-              <w:rPr>
-                <w:rFonts w:cstheme="minorHAnsi"/>
-                <w:color w:val="000000" w:themeColor="text1"/>
-                <w:kern w:val="0"/>
-                <w:sz w:val="20"/>
-                <w:szCs w:val="20"/>
-                <w:lang w:val="en-US"/>
-              </w:rPr>
-              <w:t>Immunization</w:t>
-            </w:r>
-            <w:r>
-              <w:rPr>
-                <w:rFonts w:cstheme="minorHAnsi"/>
-                <w:color w:val="000000" w:themeColor="text1"/>
-                <w:kern w:val="0"/>
-                <w:sz w:val="20"/>
-                <w:szCs w:val="20"/>
-                <w:lang w:val="en-US"/>
-              </w:rPr>
-              <w:t>.identifier.system</w:t>
-            </w:r>
-            <w:proofErr w:type="spellEnd"/>
-            <w:proofErr w:type="gramEnd"/>
-            <w:r>
-              <w:rPr>
-                <w:rFonts w:cstheme="minorHAnsi"/>
-                <w:color w:val="000000" w:themeColor="text1"/>
-                <w:kern w:val="0"/>
-                <w:sz w:val="20"/>
-                <w:szCs w:val="20"/>
-                <w:lang w:val="en-US"/>
-              </w:rPr>
-              <w:t>=</w:t>
+              </w:rPr>
+            </w:pPr>
+            <w:r>
+              <w:rPr>
+                <w:rFonts w:cstheme="minorHAnsi"/>
+                <w:color w:val="000000" w:themeColor="text1"/>
+                <w:kern w:val="0"/>
+                <w:sz w:val="20"/>
+                <w:szCs w:val="20"/>
+              </w:rPr>
+              <w:t>Immunization.identifier.system=</w:t>
             </w:r>
           </w:p>
           <w:p>
@@ -3515,10 +5675,9 @@
                 <w:sz w:val="17"/>
                 <w:szCs w:val="17"/>
                 <w:shd w:val="clear" w:color="auto" w:fill="FFFFFF"/>
-                <w:lang w:val="en-US"/>
-              </w:rPr>
-            </w:pPr>
-            <w:hyperlink r:id="rId11" w:history="1">
+              </w:rPr>
+            </w:pPr>
+            <w:hyperlink r:id="rId27" w:history="1">
               <w:r>
                 <w:rPr>
                   <w:rStyle w:val="Hyperlink"/>
@@ -3536,7 +5695,6 @@
                   <w:kern w:val="0"/>
                   <w:sz w:val="20"/>
                   <w:szCs w:val="20"/>
-                  <w:lang w:val="en-US"/>
                 </w:rPr>
                 <w:t>)</w:t>
               </w:r>
@@ -3557,7 +5715,6 @@
                 <w:kern w:val="0"/>
                 <w:sz w:val="20"/>
                 <w:szCs w:val="20"/>
-                <w:lang w:val="en-US"/>
               </w:rPr>
             </w:pPr>
           </w:p>
@@ -3584,7 +5741,6 @@
                 <w:kern w:val="0"/>
                 <w:sz w:val="20"/>
                 <w:szCs w:val="20"/>
-                <w:lang w:val="en-US"/>
               </w:rPr>
             </w:pPr>
           </w:p>
@@ -3637,6 +5793,7 @@
                 <w:szCs w:val="20"/>
                 <w:lang w:val="en-US"/>
               </w:rPr>
+              <w:lastRenderedPageBreak/>
               <w:t>Immunization.patient</w:t>
             </w:r>
             <w:proofErr w:type="spellEnd"/>
@@ -3866,18 +6023,7 @@
                 <w:szCs w:val="20"/>
                 <w:lang w:val="en-US"/>
               </w:rPr>
-              <w:t>patient</w:t>
-            </w:r>
-            <w:r>
-              <w:rPr>
-                <w:rFonts w:cstheme="minorHAnsi"/>
-                <w:color w:val="000000" w:themeColor="text1"/>
-                <w:kern w:val="0"/>
-                <w:sz w:val="20"/>
-                <w:szCs w:val="20"/>
-                <w:lang w:val="en-US"/>
-              </w:rPr>
-              <w:t>.identifier</w:t>
+              <w:t>patient.identifier</w:t>
             </w:r>
             <w:proofErr w:type="gramEnd"/>
             <w:r>
@@ -3968,7 +6114,6 @@
                 <w:szCs w:val="20"/>
                 <w:lang w:val="pt-BR"/>
               </w:rPr>
-              <w:lastRenderedPageBreak/>
               <w:t>Immunization</w:t>
             </w:r>
             <w:r>
@@ -4521,19 +6666,7 @@
                 <w:highlight w:val="yellow"/>
                 <w:lang w:val="en-US"/>
               </w:rPr>
-              <w:t>valueCodeableConcept</w:t>
-            </w:r>
-            <w:r>
-              <w:rPr>
-                <w:rFonts w:cstheme="minorHAnsi"/>
-                <w:color w:val="000000" w:themeColor="text1"/>
-                <w:kern w:val="0"/>
-                <w:sz w:val="20"/>
-                <w:szCs w:val="20"/>
-                <w:highlight w:val="yellow"/>
-                <w:lang w:val="en-US"/>
-              </w:rPr>
-              <w:t>.coding.system</w:t>
+              <w:t>valueCodeableConcept.coding.system</w:t>
             </w:r>
             <w:proofErr w:type="spellEnd"/>
             <w:proofErr w:type="gramEnd"/>
@@ -4549,7 +6682,7 @@
               </w:rPr>
               <w:t xml:space="preserve">= </w:t>
             </w:r>
-            <w:hyperlink r:id="rId12" w:history="1">
+            <w:hyperlink r:id="rId28" w:history="1">
               <w:r>
                 <w:rPr>
                   <w:rStyle w:val="Hyperlink"/>
@@ -4624,19 +6757,7 @@
                 <w:highlight w:val="yellow"/>
                 <w:lang w:val="en-US"/>
               </w:rPr>
-              <w:t>valueCodeableConcept.coding.</w:t>
-            </w:r>
-            <w:r>
-              <w:rPr>
-                <w:rFonts w:cstheme="minorHAnsi"/>
-                <w:color w:val="000000" w:themeColor="text1"/>
-                <w:kern w:val="0"/>
-                <w:sz w:val="20"/>
-                <w:szCs w:val="20"/>
-                <w:highlight w:val="yellow"/>
-                <w:lang w:val="en-US"/>
-              </w:rPr>
-              <w:t>code</w:t>
+              <w:t>valueCodeableConcept.coding.code</w:t>
             </w:r>
             <w:proofErr w:type="spellEnd"/>
             <w:proofErr w:type="gramEnd"/>
@@ -4749,19 +6870,7 @@
                 <w:highlight w:val="yellow"/>
                 <w:lang w:val="pt-BR"/>
               </w:rPr>
-              <w:t>valueCodeableConcept.coding.</w:t>
-            </w:r>
-            <w:r>
-              <w:rPr>
-                <w:rFonts w:cstheme="minorHAnsi"/>
-                <w:color w:val="000000" w:themeColor="text1"/>
-                <w:kern w:val="0"/>
-                <w:sz w:val="20"/>
-                <w:szCs w:val="20"/>
-                <w:highlight w:val="yellow"/>
-                <w:lang w:val="pt-BR"/>
-              </w:rPr>
-              <w:t>display</w:t>
+              <w:t>valueCodeableConcept.coding.display</w:t>
             </w:r>
             <w:proofErr w:type="spellEnd"/>
             <w:proofErr w:type="gramEnd"/>
@@ -4803,7 +6912,7 @@
               </w:rPr>
               <w:t xml:space="preserve"> em Inglês do conceito no </w:t>
             </w:r>
-            <w:hyperlink r:id="rId13" w:history="1">
+            <w:hyperlink r:id="rId29" w:history="1">
               <w:r>
                 <w:rPr>
                   <w:rStyle w:val="Hyperlink"/>
@@ -5242,6 +7351,7 @@
                 <w:szCs w:val="20"/>
                 <w:lang w:val="pt-BR"/>
               </w:rPr>
+              <w:lastRenderedPageBreak/>
               <w:t xml:space="preserve"> </w:t>
             </w:r>
             <w:proofErr w:type="spellStart"/>
@@ -5423,18 +7533,7 @@
                 <w:szCs w:val="20"/>
                 <w:lang w:val="en-US"/>
               </w:rPr>
-              <w:t>=</w:t>
-            </w:r>
-            <w:r>
-              <w:rPr>
-                <w:rFonts w:cstheme="minorHAnsi"/>
-                <w:color w:val="000000" w:themeColor="text1"/>
-                <w:kern w:val="0"/>
-                <w:sz w:val="20"/>
-                <w:szCs w:val="20"/>
-                <w:lang w:val="en-US"/>
-              </w:rPr>
-              <w:t xml:space="preserve"> </w:t>
+              <w:t xml:space="preserve">= </w:t>
             </w:r>
             <w:proofErr w:type="spellStart"/>
             <w:r>
@@ -5525,7 +7624,6 @@
                 <w:szCs w:val="20"/>
                 <w:lang w:val="en-US"/>
               </w:rPr>
-              <w:lastRenderedPageBreak/>
               <w:t xml:space="preserve"> </w:t>
             </w:r>
             <w:proofErr w:type="spellStart"/>
@@ -6003,7 +8101,7 @@
               </w:rPr>
               <w:t xml:space="preserve"> - </w:t>
             </w:r>
-            <w:hyperlink r:id="rId14" w:history="1">
+            <w:hyperlink r:id="rId30" w:history="1">
               <w:r>
                 <w:rPr>
                   <w:rStyle w:val="Hyperlink"/>
@@ -6051,7 +8149,7 @@
               </w:rPr>
               <w:t xml:space="preserve">  </w:t>
             </w:r>
-            <w:hyperlink r:id="rId15" w:history="1">
+            <w:hyperlink r:id="rId31" w:history="1">
               <w:r>
                 <w:rPr>
                   <w:rStyle w:val="Hyperlink"/>
@@ -6392,7 +8490,7 @@
               </w:rPr>
               <w:t xml:space="preserve"> </w:t>
             </w:r>
-            <w:hyperlink r:id="rId16" w:history="1">
+            <w:hyperlink r:id="rId32" w:history="1">
               <w:r>
                 <w:rPr>
                   <w:rStyle w:val="Hyperlink"/>
@@ -6506,18 +8604,7 @@
                 <w:szCs w:val="20"/>
                 <w:lang w:val="en-US"/>
               </w:rPr>
-              <w:t>.</w:t>
-            </w:r>
-            <w:r>
-              <w:rPr>
-                <w:rFonts w:cstheme="minorHAnsi"/>
-                <w:color w:val="000000" w:themeColor="text1"/>
-                <w:kern w:val="0"/>
-                <w:sz w:val="20"/>
-                <w:szCs w:val="20"/>
-                <w:lang w:val="en-US"/>
-              </w:rPr>
-              <w:t>code</w:t>
+              <w:t>.code</w:t>
             </w:r>
             <w:proofErr w:type="spellEnd"/>
           </w:p>
@@ -6745,7 +8832,7 @@
               </w:rPr>
               <w:t xml:space="preserve"> </w:t>
             </w:r>
-            <w:hyperlink r:id="rId17" w:history="1">
+            <w:hyperlink r:id="rId33" w:history="1">
               <w:r>
                 <w:rPr>
                   <w:rStyle w:val="Hyperlink"/>
@@ -6793,7 +8880,7 @@
               </w:rPr>
               <w:t xml:space="preserve"> </w:t>
             </w:r>
-            <w:hyperlink r:id="rId18" w:history="1">
+            <w:hyperlink r:id="rId34" w:history="1">
               <w:r>
                 <w:rPr>
                   <w:rStyle w:val="Hyperlink"/>
@@ -7033,6 +9120,7 @@
                 <w:szCs w:val="20"/>
                 <w:lang w:val="en-US"/>
               </w:rPr>
+              <w:lastRenderedPageBreak/>
               <w:t>Immunization.performer.acto</w:t>
             </w:r>
             <w:r>
@@ -7224,19 +9312,7 @@
                 <w:szCs w:val="20"/>
                 <w:lang w:val="pt-BR"/>
               </w:rPr>
-              <w:t>Practitioner?identifier=http://rnds.saude.gov.b</w:t>
-            </w:r>
-            <w:r>
-              <w:rPr>
-                <w:rFonts w:cstheme="minorHAnsi"/>
-                <w:color w:val="000000" w:themeColor="text1"/>
-                <w:kern w:val="0"/>
-                <w:sz w:val="20"/>
-                <w:szCs w:val="20"/>
-                <w:lang w:val="pt-BR"/>
-              </w:rPr>
-              <w:lastRenderedPageBreak/>
-              <w:t>r/fhir/r4/NamingSystem/cns|&lt;n</w:t>
+              <w:t>Practitioner?identifier=http://rnds.saude.gov.br/fhir/r4/NamingSystem/cns|&lt;n</w:t>
             </w:r>
             <w:r>
               <w:rPr>
@@ -7336,7 +9412,6 @@
                 <w:szCs w:val="20"/>
                 <w:lang w:val="pt-BR"/>
               </w:rPr>
-              <w:lastRenderedPageBreak/>
               <w:t xml:space="preserve">Ver documento mapeamento </w:t>
             </w:r>
             <w:proofErr w:type="spellStart"/>
@@ -11012,6 +13087,11 @@
       <w14:ligatures w14:val="none"/>
     </w:rPr>
   </w:style>
+  <w:style w:type="character" w:customStyle="1" w:styleId="constraints">
+    <w:name w:val="constraints"/>
+    <w:basedOn w:val="DefaultParagraphFont"/>
+    <w:rsid w:val="009175A2"/>
+  </w:style>
 </w:styles>
 </file>
 

</xml_diff>